<commit_message>
Complete "Introductory Section " and "Methodology"
</commit_message>
<xml_diff>
--- a/reports/Data Science Report.docx
+++ b/reports/Data Science Report.docx
@@ -85,7 +85,55 @@
           <w:sz w:val="32"/>
           <w:szCs w:val="32"/>
         </w:rPr>
-        <w:t xml:space="preserve">“The housing market suck”, “Now it is so difficult to buy a home”, “It used to be so easy to buy a house”, are all things people keep saying, but how true these claims are? With data and statistics, I aim to either reject or support these claims by answering “how the affordability of a home changed over the years”. </w:t>
+        <w:t xml:space="preserve">“The housing market suck”, “Now it is so difficult to buy a home”, </w:t>
+      </w:r>
+      <w:r>
+        <w:rPr>
+          <w:rFonts w:ascii="Times New Roman" w:hAnsi="Times New Roman" w:cs="Times New Roman"/>
+          <w:sz w:val="32"/>
+          <w:szCs w:val="32"/>
+        </w:rPr>
+        <w:t xml:space="preserve">and </w:t>
+      </w:r>
+      <w:r>
+        <w:rPr>
+          <w:rFonts w:ascii="Times New Roman" w:hAnsi="Times New Roman" w:cs="Times New Roman"/>
+          <w:sz w:val="32"/>
+          <w:szCs w:val="32"/>
+        </w:rPr>
+        <w:t xml:space="preserve">“It used to be so easy to buy a house”, are all things people keep saying, but how true </w:t>
+      </w:r>
+      <w:r>
+        <w:rPr>
+          <w:rFonts w:ascii="Times New Roman" w:hAnsi="Times New Roman" w:cs="Times New Roman"/>
+          <w:sz w:val="32"/>
+          <w:szCs w:val="32"/>
+        </w:rPr>
+        <w:t>are these claims</w:t>
+      </w:r>
+      <w:r>
+        <w:rPr>
+          <w:rFonts w:ascii="Times New Roman" w:hAnsi="Times New Roman" w:cs="Times New Roman"/>
+          <w:sz w:val="32"/>
+          <w:szCs w:val="32"/>
+        </w:rPr>
+        <w:t xml:space="preserve">? With data and statistics, I aim to either reject or support these claims by answering “how the affordability of a home </w:t>
+      </w:r>
+      <w:r>
+        <w:rPr>
+          <w:rFonts w:ascii="Times New Roman" w:hAnsi="Times New Roman" w:cs="Times New Roman"/>
+          <w:sz w:val="32"/>
+          <w:szCs w:val="32"/>
+        </w:rPr>
+        <w:t xml:space="preserve">has </w:t>
+      </w:r>
+      <w:r>
+        <w:rPr>
+          <w:rFonts w:ascii="Times New Roman" w:hAnsi="Times New Roman" w:cs="Times New Roman"/>
+          <w:sz w:val="32"/>
+          <w:szCs w:val="32"/>
+        </w:rPr>
+        <w:t xml:space="preserve">changed over the years”. </w:t>
       </w:r>
     </w:p>
     <w:p>
@@ -109,7 +157,39 @@
           <w:sz w:val="32"/>
           <w:szCs w:val="32"/>
         </w:rPr>
-        <w:t>gather related data based on year and state so that the question is answered by a per state level, and finally analyze the data over the years.</w:t>
+        <w:t xml:space="preserve">gather related data based on year and state so that the question is answered </w:t>
+      </w:r>
+      <w:r>
+        <w:rPr>
+          <w:rFonts w:ascii="Times New Roman" w:hAnsi="Times New Roman" w:cs="Times New Roman"/>
+          <w:sz w:val="32"/>
+          <w:szCs w:val="32"/>
+        </w:rPr>
+        <w:t>at</w:t>
+      </w:r>
+      <w:r>
+        <w:rPr>
+          <w:rFonts w:ascii="Times New Roman" w:hAnsi="Times New Roman" w:cs="Times New Roman"/>
+          <w:sz w:val="32"/>
+          <w:szCs w:val="32"/>
+        </w:rPr>
+        <w:t xml:space="preserve"> a </w:t>
+      </w:r>
+      <w:r>
+        <w:rPr>
+          <w:rFonts w:ascii="Times New Roman" w:hAnsi="Times New Roman" w:cs="Times New Roman"/>
+          <w:sz w:val="32"/>
+          <w:szCs w:val="32"/>
+        </w:rPr>
+        <w:t>per-state</w:t>
+      </w:r>
+      <w:r>
+        <w:rPr>
+          <w:rFonts w:ascii="Times New Roman" w:hAnsi="Times New Roman" w:cs="Times New Roman"/>
+          <w:sz w:val="32"/>
+          <w:szCs w:val="32"/>
+        </w:rPr>
+        <w:t xml:space="preserve"> level, and finally analyze the data over the years.</w:t>
       </w:r>
     </w:p>
     <w:p>
@@ -141,6 +221,984 @@
           <w:szCs w:val="32"/>
         </w:rPr>
       </w:pPr>
+      <w:r>
+        <w:rPr>
+          <w:rFonts w:ascii="Times New Roman" w:hAnsi="Times New Roman" w:cs="Times New Roman"/>
+          <w:sz w:val="32"/>
+          <w:szCs w:val="32"/>
+        </w:rPr>
+        <w:tab/>
+      </w:r>
+      <w:r>
+        <w:rPr>
+          <w:rFonts w:ascii="Times New Roman" w:hAnsi="Times New Roman" w:cs="Times New Roman"/>
+          <w:sz w:val="32"/>
+          <w:szCs w:val="32"/>
+        </w:rPr>
+        <w:t xml:space="preserve">Objectives: </w:t>
+      </w:r>
+    </w:p>
+    <w:p>
+      <w:pPr>
+        <w:pStyle w:val="ListParagraph"/>
+        <w:numPr>
+          <w:ilvl w:val="0"/>
+          <w:numId w:val="2"/>
+        </w:numPr>
+        <w:rPr>
+          <w:rFonts w:ascii="Times New Roman" w:hAnsi="Times New Roman" w:cs="Times New Roman"/>
+          <w:sz w:val="32"/>
+          <w:szCs w:val="32"/>
+        </w:rPr>
+      </w:pPr>
+      <w:r>
+        <w:rPr>
+          <w:rFonts w:ascii="Times New Roman" w:hAnsi="Times New Roman" w:cs="Times New Roman"/>
+          <w:sz w:val="32"/>
+          <w:szCs w:val="32"/>
+        </w:rPr>
+        <w:t>Collect Data</w:t>
+      </w:r>
+    </w:p>
+    <w:p>
+      <w:pPr>
+        <w:pStyle w:val="ListParagraph"/>
+        <w:numPr>
+          <w:ilvl w:val="0"/>
+          <w:numId w:val="2"/>
+        </w:numPr>
+        <w:rPr>
+          <w:rFonts w:ascii="Times New Roman" w:hAnsi="Times New Roman" w:cs="Times New Roman"/>
+          <w:sz w:val="32"/>
+          <w:szCs w:val="32"/>
+        </w:rPr>
+      </w:pPr>
+      <w:r>
+        <w:rPr>
+          <w:rFonts w:ascii="Times New Roman" w:hAnsi="Times New Roman" w:cs="Times New Roman"/>
+          <w:sz w:val="32"/>
+          <w:szCs w:val="32"/>
+        </w:rPr>
+        <w:t>Process and normalize data</w:t>
+      </w:r>
+    </w:p>
+    <w:p>
+      <w:pPr>
+        <w:pStyle w:val="ListParagraph"/>
+        <w:numPr>
+          <w:ilvl w:val="0"/>
+          <w:numId w:val="2"/>
+        </w:numPr>
+        <w:rPr>
+          <w:rFonts w:ascii="Times New Roman" w:hAnsi="Times New Roman" w:cs="Times New Roman"/>
+          <w:sz w:val="32"/>
+          <w:szCs w:val="32"/>
+        </w:rPr>
+      </w:pPr>
+      <w:r>
+        <w:rPr>
+          <w:rFonts w:ascii="Times New Roman" w:hAnsi="Times New Roman" w:cs="Times New Roman"/>
+          <w:sz w:val="32"/>
+          <w:szCs w:val="32"/>
+        </w:rPr>
+        <w:t>Perform analysis of data</w:t>
+      </w:r>
+    </w:p>
+    <w:p>
+      <w:pPr>
+        <w:pStyle w:val="ListParagraph"/>
+        <w:numPr>
+          <w:ilvl w:val="0"/>
+          <w:numId w:val="2"/>
+        </w:numPr>
+        <w:rPr>
+          <w:rFonts w:ascii="Times New Roman" w:hAnsi="Times New Roman" w:cs="Times New Roman"/>
+          <w:sz w:val="32"/>
+          <w:szCs w:val="32"/>
+        </w:rPr>
+      </w:pPr>
+      <w:r>
+        <w:rPr>
+          <w:rFonts w:ascii="Times New Roman" w:hAnsi="Times New Roman" w:cs="Times New Roman"/>
+          <w:sz w:val="32"/>
+          <w:szCs w:val="32"/>
+        </w:rPr>
+        <w:t>Create visuals to aid in communicating analysis</w:t>
+      </w:r>
+    </w:p>
+    <w:p>
+      <w:pPr>
+        <w:ind w:left="720"/>
+        <w:rPr>
+          <w:rFonts w:ascii="Times New Roman" w:hAnsi="Times New Roman" w:cs="Times New Roman"/>
+          <w:sz w:val="32"/>
+          <w:szCs w:val="32"/>
+        </w:rPr>
+      </w:pPr>
+      <w:r>
+        <w:rPr>
+          <w:rFonts w:ascii="Times New Roman" w:hAnsi="Times New Roman" w:cs="Times New Roman"/>
+          <w:sz w:val="32"/>
+          <w:szCs w:val="32"/>
+        </w:rPr>
+        <w:t>Steps Taken:</w:t>
+      </w:r>
+    </w:p>
+    <w:p>
+      <w:pPr>
+        <w:jc w:val="right"/>
+        <w:rPr>
+          <w:rFonts w:ascii="Times New Roman" w:hAnsi="Times New Roman" w:cs="Times New Roman"/>
+          <w:b/>
+          <w:bCs/>
+          <w:sz w:val="40"/>
+          <w:szCs w:val="40"/>
+        </w:rPr>
+      </w:pPr>
+      <w:r>
+        <w:rPr>
+          <w:rFonts w:ascii="Times New Roman" w:hAnsi="Times New Roman" w:cs="Times New Roman"/>
+          <w:b/>
+          <w:bCs/>
+          <w:sz w:val="40"/>
+          <w:szCs w:val="40"/>
+        </w:rPr>
+        <w:t>Script: load_data.ipynd</w:t>
+      </w:r>
+    </w:p>
+    <w:p>
+      <w:pPr>
+        <w:pStyle w:val="ListParagraph"/>
+        <w:numPr>
+          <w:ilvl w:val="0"/>
+          <w:numId w:val="3"/>
+        </w:numPr>
+        <w:rPr>
+          <w:rFonts w:ascii="Times New Roman" w:hAnsi="Times New Roman" w:cs="Times New Roman"/>
+          <w:sz w:val="32"/>
+          <w:szCs w:val="32"/>
+        </w:rPr>
+      </w:pPr>
+      <w:r>
+        <w:rPr>
+          <w:rFonts w:ascii="Times New Roman" w:hAnsi="Times New Roman" w:cs="Times New Roman"/>
+          <w:sz w:val="32"/>
+          <w:szCs w:val="32"/>
+        </w:rPr>
+        <w:t xml:space="preserve">Initialize </w:t>
+      </w:r>
+      <w:r>
+        <w:rPr>
+          <w:rFonts w:ascii="Times New Roman" w:hAnsi="Times New Roman" w:cs="Times New Roman"/>
+          <w:sz w:val="32"/>
+          <w:szCs w:val="32"/>
+        </w:rPr>
+        <w:t>an</w:t>
+      </w:r>
+      <w:r>
+        <w:rPr>
+          <w:rFonts w:ascii="Times New Roman" w:hAnsi="Times New Roman" w:cs="Times New Roman"/>
+          <w:sz w:val="32"/>
+          <w:szCs w:val="32"/>
+        </w:rPr>
+        <w:t xml:space="preserve"> </w:t>
+      </w:r>
+      <w:r>
+        <w:rPr>
+          <w:rFonts w:ascii="Times New Roman" w:hAnsi="Times New Roman" w:cs="Times New Roman"/>
+          <w:sz w:val="32"/>
+          <w:szCs w:val="32"/>
+        </w:rPr>
+        <w:t>SQLite</w:t>
+      </w:r>
+      <w:r>
+        <w:rPr>
+          <w:rFonts w:ascii="Times New Roman" w:hAnsi="Times New Roman" w:cs="Times New Roman"/>
+          <w:sz w:val="32"/>
+          <w:szCs w:val="32"/>
+        </w:rPr>
+        <w:t xml:space="preserve"> </w:t>
+      </w:r>
+      <w:r>
+        <w:rPr>
+          <w:rFonts w:ascii="Times New Roman" w:hAnsi="Times New Roman" w:cs="Times New Roman"/>
+          <w:sz w:val="32"/>
+          <w:szCs w:val="32"/>
+        </w:rPr>
+        <w:t xml:space="preserve">database and tables </w:t>
+      </w:r>
+      <w:r>
+        <w:rPr>
+          <w:rFonts w:ascii="Times New Roman" w:hAnsi="Times New Roman" w:cs="Times New Roman"/>
+          <w:sz w:val="32"/>
+          <w:szCs w:val="32"/>
+        </w:rPr>
+        <w:t>to understand what data will be needed and used fully</w:t>
+      </w:r>
+    </w:p>
+    <w:p>
+      <w:pPr>
+        <w:pStyle w:val="ListParagraph"/>
+        <w:numPr>
+          <w:ilvl w:val="0"/>
+          <w:numId w:val="3"/>
+        </w:numPr>
+        <w:rPr>
+          <w:rFonts w:ascii="Times New Roman" w:hAnsi="Times New Roman" w:cs="Times New Roman"/>
+          <w:sz w:val="32"/>
+          <w:szCs w:val="32"/>
+        </w:rPr>
+      </w:pPr>
+      <w:r>
+        <w:rPr>
+          <w:rFonts w:ascii="Times New Roman" w:hAnsi="Times New Roman" w:cs="Times New Roman"/>
+          <w:sz w:val="32"/>
+          <w:szCs w:val="32"/>
+        </w:rPr>
+        <w:t>Gather related found on the web</w:t>
+      </w:r>
+    </w:p>
+    <w:p>
+      <w:pPr>
+        <w:pStyle w:val="ListParagraph"/>
+        <w:numPr>
+          <w:ilvl w:val="0"/>
+          <w:numId w:val="9"/>
+        </w:numPr>
+        <w:rPr>
+          <w:rFonts w:ascii="Times New Roman" w:hAnsi="Times New Roman" w:cs="Times New Roman"/>
+          <w:sz w:val="32"/>
+          <w:szCs w:val="32"/>
+        </w:rPr>
+      </w:pPr>
+      <w:r>
+        <w:rPr>
+          <w:rFonts w:ascii="Times New Roman" w:hAnsi="Times New Roman" w:cs="Times New Roman"/>
+          <w:sz w:val="32"/>
+          <w:szCs w:val="32"/>
+        </w:rPr>
+        <w:t>Data Sources:</w:t>
+      </w:r>
+    </w:p>
+    <w:p>
+      <w:pPr>
+        <w:pStyle w:val="ListParagraph"/>
+        <w:numPr>
+          <w:ilvl w:val="1"/>
+          <w:numId w:val="9"/>
+        </w:numPr>
+        <w:rPr>
+          <w:rFonts w:ascii="Times New Roman" w:hAnsi="Times New Roman" w:cs="Times New Roman"/>
+          <w:sz w:val="32"/>
+          <w:szCs w:val="32"/>
+        </w:rPr>
+      </w:pPr>
+      <w:r>
+        <w:rPr>
+          <w:rFonts w:ascii="Times New Roman" w:hAnsi="Times New Roman" w:cs="Times New Roman"/>
+        </w:rPr>
+        <w:lastRenderedPageBreak/>
+        <w:t>Federal Reserve Bank of St. Louis.: Info on median salary</w:t>
+      </w:r>
+      <w:r>
+        <w:rPr>
+          <w:rFonts w:ascii="Times New Roman" w:hAnsi="Times New Roman" w:cs="Times New Roman"/>
+        </w:rPr>
+        <w:t xml:space="preserve"> and mortgage rates</w:t>
+      </w:r>
+    </w:p>
+    <w:p>
+      <w:pPr>
+        <w:pStyle w:val="ListParagraph"/>
+        <w:numPr>
+          <w:ilvl w:val="1"/>
+          <w:numId w:val="9"/>
+        </w:numPr>
+        <w:rPr>
+          <w:rFonts w:ascii="Times New Roman" w:hAnsi="Times New Roman" w:cs="Times New Roman"/>
+          <w:sz w:val="32"/>
+          <w:szCs w:val="32"/>
+        </w:rPr>
+      </w:pPr>
+      <w:r>
+        <w:rPr>
+          <w:rFonts w:ascii="Times New Roman" w:hAnsi="Times New Roman" w:cs="Times New Roman"/>
+        </w:rPr>
+        <w:t>Zillow Research.: Info on typical house sale</w:t>
+      </w:r>
+    </w:p>
+    <w:p>
+      <w:pPr>
+        <w:pStyle w:val="ListParagraph"/>
+        <w:numPr>
+          <w:ilvl w:val="0"/>
+          <w:numId w:val="3"/>
+        </w:numPr>
+        <w:rPr>
+          <w:rFonts w:ascii="Times New Roman" w:hAnsi="Times New Roman" w:cs="Times New Roman"/>
+          <w:sz w:val="32"/>
+          <w:szCs w:val="32"/>
+        </w:rPr>
+      </w:pPr>
+      <w:r>
+        <w:rPr>
+          <w:rFonts w:ascii="Times New Roman" w:hAnsi="Times New Roman" w:cs="Times New Roman"/>
+          <w:sz w:val="32"/>
+          <w:szCs w:val="32"/>
+        </w:rPr>
+        <w:t>Use numpy and pandas to normalize data and load it into the database</w:t>
+      </w:r>
+    </w:p>
+    <w:p>
+      <w:pPr>
+        <w:pStyle w:val="ListParagraph"/>
+        <w:numPr>
+          <w:ilvl w:val="0"/>
+          <w:numId w:val="9"/>
+        </w:numPr>
+        <w:rPr>
+          <w:rFonts w:ascii="Times New Roman" w:hAnsi="Times New Roman" w:cs="Times New Roman"/>
+          <w:sz w:val="28"/>
+          <w:szCs w:val="28"/>
+        </w:rPr>
+      </w:pPr>
+      <w:r>
+        <w:rPr>
+          <w:rFonts w:ascii="Times New Roman" w:hAnsi="Times New Roman" w:cs="Times New Roman"/>
+          <w:sz w:val="28"/>
+          <w:szCs w:val="28"/>
+        </w:rPr>
+        <w:t>Dropped data on Zillow typical house sale on all dates before 2009 because some states did not have data until then</w:t>
+      </w:r>
+    </w:p>
+    <w:p>
+      <w:pPr>
+        <w:pStyle w:val="ListParagraph"/>
+        <w:numPr>
+          <w:ilvl w:val="0"/>
+          <w:numId w:val="9"/>
+        </w:numPr>
+        <w:rPr>
+          <w:rFonts w:ascii="Times New Roman" w:hAnsi="Times New Roman" w:cs="Times New Roman"/>
+          <w:sz w:val="28"/>
+          <w:szCs w:val="28"/>
+        </w:rPr>
+      </w:pPr>
+      <w:r>
+        <w:rPr>
+          <w:rFonts w:ascii="Times New Roman" w:hAnsi="Times New Roman" w:cs="Times New Roman"/>
+          <w:sz w:val="28"/>
+          <w:szCs w:val="28"/>
+        </w:rPr>
+        <w:t>Nulls were spotted for two entries; to minimize skewing the data, they were replaced with the midpoint of a given state's next and previous month.</w:t>
+      </w:r>
+    </w:p>
+    <w:p>
+      <w:pPr>
+        <w:pStyle w:val="ListParagraph"/>
+        <w:numPr>
+          <w:ilvl w:val="0"/>
+          <w:numId w:val="9"/>
+        </w:numPr>
+        <w:rPr>
+          <w:rFonts w:ascii="Times New Roman" w:hAnsi="Times New Roman" w:cs="Times New Roman"/>
+          <w:sz w:val="28"/>
+          <w:szCs w:val="28"/>
+        </w:rPr>
+      </w:pPr>
+      <w:r>
+        <w:rPr>
+          <w:rFonts w:ascii="Times New Roman" w:hAnsi="Times New Roman" w:cs="Times New Roman"/>
+          <w:sz w:val="28"/>
+          <w:szCs w:val="28"/>
+        </w:rPr>
+        <w:t>Zillow gave data per month instead of per year, so data was aggregated by average to get the desired format</w:t>
+      </w:r>
+    </w:p>
+    <w:p>
+      <w:pPr>
+        <w:pStyle w:val="ListParagraph"/>
+        <w:ind w:left="2160" w:right="200"/>
+        <w:jc w:val="right"/>
+        <w:rPr>
+          <w:rFonts w:ascii="Times New Roman" w:hAnsi="Times New Roman" w:cs="Times New Roman"/>
+          <w:b/>
+          <w:bCs/>
+          <w:sz w:val="40"/>
+          <w:szCs w:val="40"/>
+        </w:rPr>
+      </w:pPr>
+      <w:r>
+        <w:rPr>
+          <w:rFonts w:ascii="Times New Roman" w:hAnsi="Times New Roman" w:cs="Times New Roman"/>
+          <w:b/>
+          <w:bCs/>
+          <w:sz w:val="40"/>
+          <w:szCs w:val="40"/>
+        </w:rPr>
+        <w:t xml:space="preserve">Script: </w:t>
+      </w:r>
+      <w:r>
+        <w:rPr>
+          <w:rFonts w:ascii="Times New Roman" w:hAnsi="Times New Roman" w:cs="Times New Roman"/>
+          <w:b/>
+          <w:bCs/>
+          <w:sz w:val="40"/>
+          <w:szCs w:val="40"/>
+        </w:rPr>
+        <w:t>analysis</w:t>
+      </w:r>
+      <w:r>
+        <w:rPr>
+          <w:rFonts w:ascii="Times New Roman" w:hAnsi="Times New Roman" w:cs="Times New Roman"/>
+          <w:b/>
+          <w:bCs/>
+          <w:sz w:val="40"/>
+          <w:szCs w:val="40"/>
+        </w:rPr>
+        <w:t>.ipynd</w:t>
+      </w:r>
+    </w:p>
+    <w:p>
+      <w:pPr>
+        <w:pStyle w:val="ListParagraph"/>
+        <w:numPr>
+          <w:ilvl w:val="0"/>
+          <w:numId w:val="3"/>
+        </w:numPr>
+        <w:rPr>
+          <w:rFonts w:ascii="Times New Roman" w:hAnsi="Times New Roman" w:cs="Times New Roman"/>
+          <w:sz w:val="32"/>
+          <w:szCs w:val="32"/>
+        </w:rPr>
+      </w:pPr>
+      <w:r>
+        <w:rPr>
+          <w:rFonts w:ascii="Times New Roman" w:hAnsi="Times New Roman" w:cs="Times New Roman"/>
+          <w:sz w:val="32"/>
+          <w:szCs w:val="32"/>
+        </w:rPr>
+        <w:t>Create a statistic to determine what an “affordable house” is</w:t>
+      </w:r>
+    </w:p>
+    <w:p>
+      <w:pPr>
+        <w:pStyle w:val="ListParagraph"/>
+        <w:numPr>
+          <w:ilvl w:val="0"/>
+          <w:numId w:val="14"/>
+        </w:numPr>
+        <w:rPr>
+          <w:rFonts w:ascii="Times New Roman" w:hAnsi="Times New Roman" w:cs="Times New Roman"/>
+          <w:sz w:val="32"/>
+          <w:szCs w:val="32"/>
+        </w:rPr>
+      </w:pPr>
+      <w:r>
+        <w:rPr>
+          <w:rFonts w:ascii="Times New Roman" w:hAnsi="Times New Roman" w:cs="Times New Roman"/>
+          <w:sz w:val="32"/>
+          <w:szCs w:val="32"/>
+        </w:rPr>
+        <w:t>p = m / s</w:t>
+      </w:r>
+    </w:p>
+    <w:p>
+      <w:pPr>
+        <w:pStyle w:val="ListParagraph"/>
+        <w:numPr>
+          <w:ilvl w:val="1"/>
+          <w:numId w:val="14"/>
+        </w:numPr>
+        <w:rPr>
+          <w:rFonts w:ascii="Times New Roman" w:hAnsi="Times New Roman" w:cs="Times New Roman"/>
+          <w:sz w:val="32"/>
+          <w:szCs w:val="32"/>
+        </w:rPr>
+      </w:pPr>
+      <w:r>
+        <w:rPr>
+          <w:rFonts w:ascii="Times New Roman" w:hAnsi="Times New Roman" w:cs="Times New Roman"/>
+          <w:sz w:val="32"/>
+          <w:szCs w:val="32"/>
+        </w:rPr>
+        <w:t>p: Percentage of mortgage will consume</w:t>
+      </w:r>
+    </w:p>
+    <w:p>
+      <w:pPr>
+        <w:pStyle w:val="ListParagraph"/>
+        <w:numPr>
+          <w:ilvl w:val="1"/>
+          <w:numId w:val="14"/>
+        </w:numPr>
+        <w:rPr>
+          <w:rFonts w:ascii="Times New Roman" w:hAnsi="Times New Roman" w:cs="Times New Roman"/>
+          <w:sz w:val="32"/>
+          <w:szCs w:val="32"/>
+        </w:rPr>
+      </w:pPr>
+      <w:r>
+        <w:rPr>
+          <w:rFonts w:ascii="Times New Roman" w:hAnsi="Times New Roman" w:cs="Times New Roman"/>
+          <w:sz w:val="32"/>
+          <w:szCs w:val="32"/>
+        </w:rPr>
+        <w:t>m: median monthly mortgage rate</w:t>
+      </w:r>
+    </w:p>
+    <w:p>
+      <w:pPr>
+        <w:pStyle w:val="ListParagraph"/>
+        <w:numPr>
+          <w:ilvl w:val="1"/>
+          <w:numId w:val="14"/>
+        </w:numPr>
+        <w:rPr>
+          <w:rFonts w:ascii="Times New Roman" w:hAnsi="Times New Roman" w:cs="Times New Roman"/>
+          <w:sz w:val="32"/>
+          <w:szCs w:val="32"/>
+        </w:rPr>
+      </w:pPr>
+      <w:r>
+        <w:rPr>
+          <w:rFonts w:ascii="Times New Roman" w:hAnsi="Times New Roman" w:cs="Times New Roman"/>
+          <w:sz w:val="32"/>
+          <w:szCs w:val="32"/>
+        </w:rPr>
+        <w:t>s:  median monthly salary</w:t>
+      </w:r>
+    </w:p>
+    <w:p>
+      <w:pPr>
+        <w:pStyle w:val="ListParagraph"/>
+        <w:numPr>
+          <w:ilvl w:val="0"/>
+          <w:numId w:val="14"/>
+        </w:numPr>
+        <w:rPr>
+          <w:rFonts w:ascii="Times New Roman" w:hAnsi="Times New Roman" w:cs="Times New Roman"/>
+          <w:sz w:val="32"/>
+          <w:szCs w:val="32"/>
+        </w:rPr>
+      </w:pPr>
+      <w:r>
+        <w:rPr>
+          <w:rFonts w:ascii="Times New Roman" w:hAnsi="Times New Roman" w:cs="Times New Roman"/>
+          <w:sz w:val="32"/>
+          <w:szCs w:val="32"/>
+        </w:rPr>
+        <w:t>This statistic will automatically normalize the effect of price level on the view of affordability</w:t>
+      </w:r>
+    </w:p>
+    <w:p>
+      <w:pPr>
+        <w:pStyle w:val="ListParagraph"/>
+        <w:numPr>
+          <w:ilvl w:val="0"/>
+          <w:numId w:val="3"/>
+        </w:numPr>
+        <w:rPr>
+          <w:rFonts w:ascii="Times New Roman" w:hAnsi="Times New Roman" w:cs="Times New Roman"/>
+          <w:sz w:val="32"/>
+          <w:szCs w:val="32"/>
+        </w:rPr>
+      </w:pPr>
+      <w:r>
+        <w:rPr>
+          <w:rFonts w:ascii="Times New Roman" w:hAnsi="Times New Roman" w:cs="Times New Roman"/>
+          <w:sz w:val="32"/>
+          <w:szCs w:val="32"/>
+        </w:rPr>
+        <w:t>Gather statistics that reflect the change in house affordability</w:t>
+      </w:r>
+    </w:p>
+    <w:p>
+      <w:pPr>
+        <w:pStyle w:val="ListParagraph"/>
+        <w:numPr>
+          <w:ilvl w:val="0"/>
+          <w:numId w:val="11"/>
+        </w:numPr>
+        <w:rPr>
+          <w:rFonts w:ascii="Times New Roman" w:hAnsi="Times New Roman" w:cs="Times New Roman"/>
+          <w:sz w:val="32"/>
+          <w:szCs w:val="32"/>
+        </w:rPr>
+      </w:pPr>
+      <w:r>
+        <w:rPr>
+          <w:rFonts w:ascii="Times New Roman" w:hAnsi="Times New Roman" w:cs="Times New Roman"/>
+          <w:sz w:val="32"/>
+          <w:szCs w:val="32"/>
+        </w:rPr>
+        <w:t>Change in median salary</w:t>
+      </w:r>
+    </w:p>
+    <w:p>
+      <w:pPr>
+        <w:pStyle w:val="ListParagraph"/>
+        <w:numPr>
+          <w:ilvl w:val="0"/>
+          <w:numId w:val="11"/>
+        </w:numPr>
+        <w:rPr>
+          <w:rFonts w:ascii="Times New Roman" w:hAnsi="Times New Roman" w:cs="Times New Roman"/>
+          <w:sz w:val="32"/>
+          <w:szCs w:val="32"/>
+        </w:rPr>
+      </w:pPr>
+      <w:r>
+        <w:rPr>
+          <w:rFonts w:ascii="Times New Roman" w:hAnsi="Times New Roman" w:cs="Times New Roman"/>
+          <w:sz w:val="32"/>
+          <w:szCs w:val="32"/>
+        </w:rPr>
+        <w:t>Change in median house cost</w:t>
+      </w:r>
+    </w:p>
+    <w:p>
+      <w:pPr>
+        <w:pStyle w:val="ListParagraph"/>
+        <w:numPr>
+          <w:ilvl w:val="0"/>
+          <w:numId w:val="11"/>
+        </w:numPr>
+        <w:rPr>
+          <w:rFonts w:ascii="Times New Roman" w:hAnsi="Times New Roman" w:cs="Times New Roman"/>
+          <w:sz w:val="32"/>
+          <w:szCs w:val="32"/>
+        </w:rPr>
+      </w:pPr>
+      <w:r>
+        <w:rPr>
+          <w:rFonts w:ascii="Times New Roman" w:hAnsi="Times New Roman" w:cs="Times New Roman"/>
+          <w:sz w:val="32"/>
+          <w:szCs w:val="32"/>
+        </w:rPr>
+        <w:t>Change in average mortgage interest rate</w:t>
+      </w:r>
+    </w:p>
+    <w:p>
+      <w:pPr>
+        <w:pStyle w:val="ListParagraph"/>
+        <w:ind w:left="2160" w:right="400"/>
+        <w:jc w:val="right"/>
+        <w:rPr>
+          <w:rFonts w:ascii="Times New Roman" w:hAnsi="Times New Roman" w:cs="Times New Roman"/>
+          <w:b/>
+          <w:bCs/>
+          <w:sz w:val="40"/>
+          <w:szCs w:val="40"/>
+        </w:rPr>
+      </w:pPr>
+      <w:r>
+        <w:rPr>
+          <w:rFonts w:ascii="Times New Roman" w:hAnsi="Times New Roman" w:cs="Times New Roman"/>
+          <w:b/>
+          <w:bCs/>
+          <w:sz w:val="40"/>
+          <w:szCs w:val="40"/>
+        </w:rPr>
+        <w:t xml:space="preserve">Script: </w:t>
+      </w:r>
+      <w:r>
+        <w:rPr>
+          <w:rFonts w:ascii="Times New Roman" w:hAnsi="Times New Roman" w:cs="Times New Roman"/>
+          <w:b/>
+          <w:bCs/>
+          <w:sz w:val="40"/>
+          <w:szCs w:val="40"/>
+        </w:rPr>
+        <w:t>get_visualization.ipynb</w:t>
+      </w:r>
+    </w:p>
+    <w:p>
+      <w:pPr>
+        <w:pStyle w:val="ListParagraph"/>
+        <w:ind w:left="2160" w:right="400"/>
+        <w:jc w:val="right"/>
+        <w:rPr>
+          <w:rFonts w:ascii="Times New Roman" w:hAnsi="Times New Roman" w:cs="Times New Roman"/>
+          <w:sz w:val="32"/>
+          <w:szCs w:val="32"/>
+        </w:rPr>
+      </w:pPr>
+    </w:p>
+    <w:p>
+      <w:pPr>
+        <w:pStyle w:val="ListParagraph"/>
+        <w:numPr>
+          <w:ilvl w:val="0"/>
+          <w:numId w:val="3"/>
+        </w:numPr>
+        <w:rPr>
+          <w:rFonts w:ascii="Times New Roman" w:hAnsi="Times New Roman" w:cs="Times New Roman"/>
+          <w:b/>
+          <w:bCs/>
+          <w:sz w:val="44"/>
+          <w:szCs w:val="44"/>
+        </w:rPr>
+      </w:pPr>
+      <w:r>
+        <w:rPr>
+          <w:rFonts w:ascii="Times New Roman" w:hAnsi="Times New Roman" w:cs="Times New Roman"/>
+          <w:sz w:val="32"/>
+          <w:szCs w:val="32"/>
+        </w:rPr>
+        <w:t xml:space="preserve"> Collect </w:t>
+      </w:r>
+      <w:r>
+        <w:rPr>
+          <w:rFonts w:ascii="Times New Roman" w:hAnsi="Times New Roman" w:cs="Times New Roman"/>
+          <w:sz w:val="32"/>
+          <w:szCs w:val="32"/>
+        </w:rPr>
+        <w:t xml:space="preserve">a </w:t>
+      </w:r>
+      <w:proofErr w:type="spellStart"/>
+      <w:r>
+        <w:rPr>
+          <w:rFonts w:ascii="Times New Roman" w:hAnsi="Times New Roman" w:cs="Times New Roman"/>
+          <w:sz w:val="32"/>
+          <w:szCs w:val="32"/>
+        </w:rPr>
+        <w:t>GeoJson</w:t>
+      </w:r>
+      <w:proofErr w:type="spellEnd"/>
+      <w:r>
+        <w:rPr>
+          <w:rFonts w:ascii="Times New Roman" w:hAnsi="Times New Roman" w:cs="Times New Roman"/>
+          <w:sz w:val="32"/>
+          <w:szCs w:val="32"/>
+        </w:rPr>
+        <w:t xml:space="preserve"> file on the US </w:t>
+      </w:r>
+      <w:r>
+        <w:rPr>
+          <w:rFonts w:ascii="Times New Roman" w:hAnsi="Times New Roman" w:cs="Times New Roman"/>
+          <w:sz w:val="32"/>
+          <w:szCs w:val="32"/>
+        </w:rPr>
+        <w:t>state's</w:t>
+      </w:r>
+      <w:r>
+        <w:rPr>
+          <w:rFonts w:ascii="Times New Roman" w:hAnsi="Times New Roman" w:cs="Times New Roman"/>
+          <w:sz w:val="32"/>
+          <w:szCs w:val="32"/>
+        </w:rPr>
+        <w:t xml:space="preserve"> shape</w:t>
+      </w:r>
+    </w:p>
+    <w:p>
+      <w:pPr>
+        <w:pStyle w:val="ListParagraph"/>
+        <w:numPr>
+          <w:ilvl w:val="0"/>
+          <w:numId w:val="13"/>
+        </w:numPr>
+        <w:rPr>
+          <w:rFonts w:ascii="Times New Roman" w:hAnsi="Times New Roman" w:cs="Times New Roman"/>
+          <w:sz w:val="32"/>
+          <w:szCs w:val="32"/>
+        </w:rPr>
+      </w:pPr>
+      <w:r>
+        <w:rPr>
+          <w:rFonts w:ascii="Times New Roman" w:hAnsi="Times New Roman" w:cs="Times New Roman"/>
+          <w:sz w:val="32"/>
+          <w:szCs w:val="32"/>
+        </w:rPr>
+        <w:t>Data</w:t>
+      </w:r>
+      <w:r>
+        <w:rPr>
+          <w:rFonts w:ascii="Times New Roman" w:hAnsi="Times New Roman" w:cs="Times New Roman"/>
+          <w:sz w:val="32"/>
+          <w:szCs w:val="32"/>
+        </w:rPr>
+        <w:t xml:space="preserve"> source: </w:t>
+      </w:r>
+      <w:r>
+        <w:rPr>
+          <w:rFonts w:ascii="Times New Roman" w:hAnsi="Times New Roman" w:cs="Times New Roman"/>
+          <w:sz w:val="32"/>
+          <w:szCs w:val="32"/>
+        </w:rPr>
+        <w:t>Kaggle (Author: Kate Gallo)</w:t>
+      </w:r>
+    </w:p>
+    <w:p>
+      <w:pPr>
+        <w:pStyle w:val="ListParagraph"/>
+        <w:numPr>
+          <w:ilvl w:val="0"/>
+          <w:numId w:val="3"/>
+        </w:numPr>
+        <w:rPr>
+          <w:rFonts w:ascii="Times New Roman" w:hAnsi="Times New Roman" w:cs="Times New Roman"/>
+          <w:sz w:val="32"/>
+          <w:szCs w:val="32"/>
+        </w:rPr>
+      </w:pPr>
+      <w:r>
+        <w:rPr>
+          <w:rFonts w:ascii="Times New Roman" w:hAnsi="Times New Roman" w:cs="Times New Roman"/>
+          <w:sz w:val="32"/>
+          <w:szCs w:val="32"/>
+        </w:rPr>
+        <w:t>Using the shapes</w:t>
+      </w:r>
+      <w:r>
+        <w:rPr>
+          <w:rFonts w:ascii="Times New Roman" w:hAnsi="Times New Roman" w:cs="Times New Roman"/>
+          <w:sz w:val="32"/>
+          <w:szCs w:val="32"/>
+        </w:rPr>
+        <w:t xml:space="preserve"> and </w:t>
+      </w:r>
+      <w:proofErr w:type="spellStart"/>
+      <w:r>
+        <w:rPr>
+          <w:rFonts w:ascii="Times New Roman" w:hAnsi="Times New Roman" w:cs="Times New Roman"/>
+          <w:sz w:val="32"/>
+          <w:szCs w:val="32"/>
+        </w:rPr>
+        <w:t>plotly</w:t>
+      </w:r>
+      <w:proofErr w:type="spellEnd"/>
+      <w:r>
+        <w:rPr>
+          <w:rFonts w:ascii="Times New Roman" w:hAnsi="Times New Roman" w:cs="Times New Roman"/>
+          <w:sz w:val="32"/>
+          <w:szCs w:val="32"/>
+        </w:rPr>
+        <w:t xml:space="preserve"> create a</w:t>
+      </w:r>
+      <w:r>
+        <w:rPr>
+          <w:rFonts w:ascii="Times New Roman" w:hAnsi="Times New Roman" w:cs="Times New Roman"/>
+          <w:sz w:val="32"/>
+          <w:szCs w:val="32"/>
+        </w:rPr>
+        <w:t xml:space="preserve"> heat map of the state's affordability of houses for 2009 and 2023</w:t>
+      </w:r>
+    </w:p>
+    <w:p>
+      <w:pPr>
+        <w:pStyle w:val="ListParagraph"/>
+        <w:numPr>
+          <w:ilvl w:val="0"/>
+          <w:numId w:val="3"/>
+        </w:numPr>
+        <w:rPr>
+          <w:rFonts w:ascii="Times New Roman" w:hAnsi="Times New Roman" w:cs="Times New Roman"/>
+          <w:sz w:val="32"/>
+          <w:szCs w:val="32"/>
+        </w:rPr>
+      </w:pPr>
+      <w:r>
+        <w:rPr>
+          <w:rFonts w:ascii="Times New Roman" w:hAnsi="Times New Roman" w:cs="Times New Roman"/>
+          <w:sz w:val="32"/>
+          <w:szCs w:val="32"/>
+        </w:rPr>
+        <w:lastRenderedPageBreak/>
+        <w:t xml:space="preserve">Using </w:t>
+      </w:r>
+      <w:proofErr w:type="spellStart"/>
+      <w:r>
+        <w:rPr>
+          <w:rFonts w:ascii="Times New Roman" w:hAnsi="Times New Roman" w:cs="Times New Roman"/>
+          <w:sz w:val="32"/>
+          <w:szCs w:val="32"/>
+        </w:rPr>
+        <w:t>plotly</w:t>
+      </w:r>
+      <w:proofErr w:type="spellEnd"/>
+      <w:r>
+        <w:rPr>
+          <w:rFonts w:ascii="Times New Roman" w:hAnsi="Times New Roman" w:cs="Times New Roman"/>
+          <w:sz w:val="32"/>
+          <w:szCs w:val="32"/>
+        </w:rPr>
+        <w:t xml:space="preserve"> create a bar graph of the top 10 most expensive </w:t>
+      </w:r>
+      <w:r>
+        <w:rPr>
+          <w:rFonts w:ascii="Times New Roman" w:hAnsi="Times New Roman" w:cs="Times New Roman"/>
+          <w:sz w:val="32"/>
+          <w:szCs w:val="32"/>
+        </w:rPr>
+        <w:t>states</w:t>
+      </w:r>
+      <w:r>
+        <w:rPr>
+          <w:rFonts w:ascii="Times New Roman" w:hAnsi="Times New Roman" w:cs="Times New Roman"/>
+          <w:sz w:val="32"/>
+          <w:szCs w:val="32"/>
+        </w:rPr>
+        <w:t xml:space="preserve"> to buy a house in for 2009 and 2023</w:t>
+      </w:r>
+    </w:p>
+    <w:p>
+      <w:pPr>
+        <w:pStyle w:val="ListParagraph"/>
+        <w:numPr>
+          <w:ilvl w:val="0"/>
+          <w:numId w:val="3"/>
+        </w:numPr>
+        <w:rPr>
+          <w:rFonts w:ascii="Times New Roman" w:hAnsi="Times New Roman" w:cs="Times New Roman"/>
+          <w:sz w:val="32"/>
+          <w:szCs w:val="32"/>
+        </w:rPr>
+      </w:pPr>
+      <w:r>
+        <w:rPr>
+          <w:rFonts w:ascii="Times New Roman" w:hAnsi="Times New Roman" w:cs="Times New Roman"/>
+          <w:sz w:val="32"/>
+          <w:szCs w:val="32"/>
+        </w:rPr>
+        <w:t xml:space="preserve">Using </w:t>
+      </w:r>
+      <w:proofErr w:type="spellStart"/>
+      <w:r>
+        <w:rPr>
+          <w:rFonts w:ascii="Times New Roman" w:hAnsi="Times New Roman" w:cs="Times New Roman"/>
+          <w:sz w:val="32"/>
+          <w:szCs w:val="32"/>
+        </w:rPr>
+        <w:t>plotly</w:t>
+      </w:r>
+      <w:proofErr w:type="spellEnd"/>
+      <w:r>
+        <w:rPr>
+          <w:rFonts w:ascii="Times New Roman" w:hAnsi="Times New Roman" w:cs="Times New Roman"/>
+          <w:sz w:val="32"/>
+          <w:szCs w:val="32"/>
+        </w:rPr>
+        <w:t xml:space="preserve"> create a line plot of the change in affordability </w:t>
+      </w:r>
+      <w:proofErr w:type="gramStart"/>
+      <w:r>
+        <w:rPr>
+          <w:rFonts w:ascii="Times New Roman" w:hAnsi="Times New Roman" w:cs="Times New Roman"/>
+          <w:sz w:val="32"/>
+          <w:szCs w:val="32"/>
+        </w:rPr>
+        <w:t>of  houses</w:t>
+      </w:r>
+      <w:proofErr w:type="gramEnd"/>
+      <w:r>
+        <w:rPr>
+          <w:rFonts w:ascii="Times New Roman" w:hAnsi="Times New Roman" w:cs="Times New Roman"/>
+          <w:sz w:val="32"/>
+          <w:szCs w:val="32"/>
+        </w:rPr>
+        <w:t xml:space="preserve"> in the US from 2009 - 2023 </w:t>
+      </w:r>
     </w:p>
     <w:p>
       <w:pPr>
@@ -643,6 +1701,7 @@
         <w:rPr>
           <w:rFonts w:ascii="Times New Roman" w:hAnsi="Times New Roman" w:cs="Times New Roman"/>
         </w:rPr>
+        <w:lastRenderedPageBreak/>
         <w:t xml:space="preserve">USA states </w:t>
       </w:r>
       <w:proofErr w:type="spellStart"/>
@@ -816,6 +1875,951 @@
 <file path=word/numbering.xml><?xml version="1.0" encoding="utf-8"?>
 <w:numbering xmlns:wpc="http://schemas.microsoft.com/office/word/2010/wordprocessingCanvas" xmlns:cx="http://schemas.microsoft.com/office/drawing/2014/chartex" xmlns:cx1="http://schemas.microsoft.com/office/drawing/2015/9/8/chartex" xmlns:cx2="http://schemas.microsoft.com/office/drawing/2015/10/21/chartex" xmlns:cx3="http://schemas.microsoft.com/office/drawing/2016/5/9/chartex" xmlns:cx4="http://schemas.microsoft.com/office/drawing/2016/5/10/chartex" xmlns:cx5="http://schemas.microsoft.com/office/drawing/2016/5/11/chartex" xmlns:cx6="http://schemas.microsoft.com/office/drawing/2016/5/12/chartex" xmlns:cx7="http://schemas.microsoft.com/office/drawing/2016/5/13/chartex" xmlns:cx8="http://schemas.microsoft.com/office/drawing/2016/5/14/chartex" xmlns:mc="http://schemas.openxmlformats.org/markup-compatibility/2006" xmlns:aink="http://schemas.microsoft.com/office/drawing/2016/ink" xmlns:am3d="http://schemas.microsoft.com/office/drawing/2017/model3d" xmlns:o="urn:schemas-microsoft-com:office:office" xmlns:oel="http://schemas.microsoft.com/office/2019/extlst" xmlns:r="http://schemas.openxmlformats.org/officeDocument/2006/relationships" xmlns:m="http://schemas.openxmlformats.org/officeDocument/2006/math" xmlns:v="urn:schemas-microsoft-com:vml" xmlns:wp14="http://schemas.microsoft.com/office/word/2010/wordprocessingDrawing" xmlns:wp="http://schemas.openxmlformats.org/drawingml/2006/wordprocessingDrawing" xmlns:w10="urn:schemas-microsoft-com:office:word" xmlns:w="http://schemas.openxmlformats.org/wordprocessingml/2006/main" xmlns:w14="http://schemas.microsoft.com/office/word/2010/wordml" xmlns:w15="http://schemas.microsoft.com/office/word/2012/wordml" xmlns:w16cex="http://schemas.microsoft.com/office/word/2018/wordml/cex" xmlns:w16cid="http://schemas.microsoft.com/office/word/2016/wordml/cid" xmlns:w16="http://schemas.microsoft.com/office/word/2018/wordml" xmlns:w16du="http://schemas.microsoft.com/office/word/2023/wordml/word16du" xmlns:w16sdtdh="http://schemas.microsoft.com/office/word/2020/wordml/sdtdatahash" xmlns:w16se="http://schemas.microsoft.com/office/word/2015/wordml/symex" xmlns:wpg="http://schemas.microsoft.com/office/word/2010/wordprocessingGroup" xmlns:wpi="http://schemas.microsoft.com/office/word/2010/wordprocessingInk" xmlns:wne="http://schemas.microsoft.com/office/word/2006/wordml" xmlns:wps="http://schemas.microsoft.com/office/word/2010/wordprocessingShape" mc:Ignorable="w14 w15 w16se w16cid w16 w16cex w16sdtdh w16du wp14">
   <w:abstractNum w:abstractNumId="0" w15:restartNumberingAfterBreak="0">
+    <w:nsid w:val="040A3126"/>
+    <w:multiLevelType w:val="hybridMultilevel"/>
+    <w:tmpl w:val="7A7C5B98"/>
+    <w:lvl w:ilvl="0" w:tplc="04090001">
+      <w:start w:val="1"/>
+      <w:numFmt w:val="bullet"/>
+      <w:lvlText w:val=""/>
+      <w:lvlJc w:val="left"/>
+      <w:pPr>
+        <w:ind w:left="2160" w:hanging="360"/>
+      </w:pPr>
+      <w:rPr>
+        <w:rFonts w:ascii="Symbol" w:hAnsi="Symbol" w:hint="default"/>
+      </w:rPr>
+    </w:lvl>
+    <w:lvl w:ilvl="1" w:tplc="04090003">
+      <w:start w:val="1"/>
+      <w:numFmt w:val="bullet"/>
+      <w:lvlText w:val="o"/>
+      <w:lvlJc w:val="left"/>
+      <w:pPr>
+        <w:ind w:left="2880" w:hanging="360"/>
+      </w:pPr>
+      <w:rPr>
+        <w:rFonts w:ascii="Courier New" w:hAnsi="Courier New" w:cs="Courier New" w:hint="default"/>
+      </w:rPr>
+    </w:lvl>
+    <w:lvl w:ilvl="2" w:tplc="04090005" w:tentative="1">
+      <w:start w:val="1"/>
+      <w:numFmt w:val="bullet"/>
+      <w:lvlText w:val=""/>
+      <w:lvlJc w:val="left"/>
+      <w:pPr>
+        <w:ind w:left="3600" w:hanging="360"/>
+      </w:pPr>
+      <w:rPr>
+        <w:rFonts w:ascii="Wingdings" w:hAnsi="Wingdings" w:hint="default"/>
+      </w:rPr>
+    </w:lvl>
+    <w:lvl w:ilvl="3" w:tplc="04090001" w:tentative="1">
+      <w:start w:val="1"/>
+      <w:numFmt w:val="bullet"/>
+      <w:lvlText w:val=""/>
+      <w:lvlJc w:val="left"/>
+      <w:pPr>
+        <w:ind w:left="4320" w:hanging="360"/>
+      </w:pPr>
+      <w:rPr>
+        <w:rFonts w:ascii="Symbol" w:hAnsi="Symbol" w:hint="default"/>
+      </w:rPr>
+    </w:lvl>
+    <w:lvl w:ilvl="4" w:tplc="04090003" w:tentative="1">
+      <w:start w:val="1"/>
+      <w:numFmt w:val="bullet"/>
+      <w:lvlText w:val="o"/>
+      <w:lvlJc w:val="left"/>
+      <w:pPr>
+        <w:ind w:left="5040" w:hanging="360"/>
+      </w:pPr>
+      <w:rPr>
+        <w:rFonts w:ascii="Courier New" w:hAnsi="Courier New" w:cs="Courier New" w:hint="default"/>
+      </w:rPr>
+    </w:lvl>
+    <w:lvl w:ilvl="5" w:tplc="04090005" w:tentative="1">
+      <w:start w:val="1"/>
+      <w:numFmt w:val="bullet"/>
+      <w:lvlText w:val=""/>
+      <w:lvlJc w:val="left"/>
+      <w:pPr>
+        <w:ind w:left="5760" w:hanging="360"/>
+      </w:pPr>
+      <w:rPr>
+        <w:rFonts w:ascii="Wingdings" w:hAnsi="Wingdings" w:hint="default"/>
+      </w:rPr>
+    </w:lvl>
+    <w:lvl w:ilvl="6" w:tplc="04090001" w:tentative="1">
+      <w:start w:val="1"/>
+      <w:numFmt w:val="bullet"/>
+      <w:lvlText w:val=""/>
+      <w:lvlJc w:val="left"/>
+      <w:pPr>
+        <w:ind w:left="6480" w:hanging="360"/>
+      </w:pPr>
+      <w:rPr>
+        <w:rFonts w:ascii="Symbol" w:hAnsi="Symbol" w:hint="default"/>
+      </w:rPr>
+    </w:lvl>
+    <w:lvl w:ilvl="7" w:tplc="04090003" w:tentative="1">
+      <w:start w:val="1"/>
+      <w:numFmt w:val="bullet"/>
+      <w:lvlText w:val="o"/>
+      <w:lvlJc w:val="left"/>
+      <w:pPr>
+        <w:ind w:left="7200" w:hanging="360"/>
+      </w:pPr>
+      <w:rPr>
+        <w:rFonts w:ascii="Courier New" w:hAnsi="Courier New" w:cs="Courier New" w:hint="default"/>
+      </w:rPr>
+    </w:lvl>
+    <w:lvl w:ilvl="8" w:tplc="04090005" w:tentative="1">
+      <w:start w:val="1"/>
+      <w:numFmt w:val="bullet"/>
+      <w:lvlText w:val=""/>
+      <w:lvlJc w:val="left"/>
+      <w:pPr>
+        <w:ind w:left="7920" w:hanging="360"/>
+      </w:pPr>
+      <w:rPr>
+        <w:rFonts w:ascii="Wingdings" w:hAnsi="Wingdings" w:hint="default"/>
+      </w:rPr>
+    </w:lvl>
+  </w:abstractNum>
+  <w:abstractNum w:abstractNumId="1" w15:restartNumberingAfterBreak="0">
+    <w:nsid w:val="11F33956"/>
+    <w:multiLevelType w:val="hybridMultilevel"/>
+    <w:tmpl w:val="8B1642C6"/>
+    <w:lvl w:ilvl="0" w:tplc="04090001">
+      <w:start w:val="1"/>
+      <w:numFmt w:val="bullet"/>
+      <w:lvlText w:val=""/>
+      <w:lvlJc w:val="left"/>
+      <w:pPr>
+        <w:ind w:left="2160" w:hanging="360"/>
+      </w:pPr>
+      <w:rPr>
+        <w:rFonts w:ascii="Symbol" w:hAnsi="Symbol" w:hint="default"/>
+      </w:rPr>
+    </w:lvl>
+    <w:lvl w:ilvl="1" w:tplc="04090003" w:tentative="1">
+      <w:start w:val="1"/>
+      <w:numFmt w:val="bullet"/>
+      <w:lvlText w:val="o"/>
+      <w:lvlJc w:val="left"/>
+      <w:pPr>
+        <w:ind w:left="2880" w:hanging="360"/>
+      </w:pPr>
+      <w:rPr>
+        <w:rFonts w:ascii="Courier New" w:hAnsi="Courier New" w:cs="Courier New" w:hint="default"/>
+      </w:rPr>
+    </w:lvl>
+    <w:lvl w:ilvl="2" w:tplc="04090005" w:tentative="1">
+      <w:start w:val="1"/>
+      <w:numFmt w:val="bullet"/>
+      <w:lvlText w:val=""/>
+      <w:lvlJc w:val="left"/>
+      <w:pPr>
+        <w:ind w:left="3600" w:hanging="360"/>
+      </w:pPr>
+      <w:rPr>
+        <w:rFonts w:ascii="Wingdings" w:hAnsi="Wingdings" w:hint="default"/>
+      </w:rPr>
+    </w:lvl>
+    <w:lvl w:ilvl="3" w:tplc="04090001" w:tentative="1">
+      <w:start w:val="1"/>
+      <w:numFmt w:val="bullet"/>
+      <w:lvlText w:val=""/>
+      <w:lvlJc w:val="left"/>
+      <w:pPr>
+        <w:ind w:left="4320" w:hanging="360"/>
+      </w:pPr>
+      <w:rPr>
+        <w:rFonts w:ascii="Symbol" w:hAnsi="Symbol" w:hint="default"/>
+      </w:rPr>
+    </w:lvl>
+    <w:lvl w:ilvl="4" w:tplc="04090003" w:tentative="1">
+      <w:start w:val="1"/>
+      <w:numFmt w:val="bullet"/>
+      <w:lvlText w:val="o"/>
+      <w:lvlJc w:val="left"/>
+      <w:pPr>
+        <w:ind w:left="5040" w:hanging="360"/>
+      </w:pPr>
+      <w:rPr>
+        <w:rFonts w:ascii="Courier New" w:hAnsi="Courier New" w:cs="Courier New" w:hint="default"/>
+      </w:rPr>
+    </w:lvl>
+    <w:lvl w:ilvl="5" w:tplc="04090005" w:tentative="1">
+      <w:start w:val="1"/>
+      <w:numFmt w:val="bullet"/>
+      <w:lvlText w:val=""/>
+      <w:lvlJc w:val="left"/>
+      <w:pPr>
+        <w:ind w:left="5760" w:hanging="360"/>
+      </w:pPr>
+      <w:rPr>
+        <w:rFonts w:ascii="Wingdings" w:hAnsi="Wingdings" w:hint="default"/>
+      </w:rPr>
+    </w:lvl>
+    <w:lvl w:ilvl="6" w:tplc="04090001" w:tentative="1">
+      <w:start w:val="1"/>
+      <w:numFmt w:val="bullet"/>
+      <w:lvlText w:val=""/>
+      <w:lvlJc w:val="left"/>
+      <w:pPr>
+        <w:ind w:left="6480" w:hanging="360"/>
+      </w:pPr>
+      <w:rPr>
+        <w:rFonts w:ascii="Symbol" w:hAnsi="Symbol" w:hint="default"/>
+      </w:rPr>
+    </w:lvl>
+    <w:lvl w:ilvl="7" w:tplc="04090003" w:tentative="1">
+      <w:start w:val="1"/>
+      <w:numFmt w:val="bullet"/>
+      <w:lvlText w:val="o"/>
+      <w:lvlJc w:val="left"/>
+      <w:pPr>
+        <w:ind w:left="7200" w:hanging="360"/>
+      </w:pPr>
+      <w:rPr>
+        <w:rFonts w:ascii="Courier New" w:hAnsi="Courier New" w:cs="Courier New" w:hint="default"/>
+      </w:rPr>
+    </w:lvl>
+    <w:lvl w:ilvl="8" w:tplc="04090005" w:tentative="1">
+      <w:start w:val="1"/>
+      <w:numFmt w:val="bullet"/>
+      <w:lvlText w:val=""/>
+      <w:lvlJc w:val="left"/>
+      <w:pPr>
+        <w:ind w:left="7920" w:hanging="360"/>
+      </w:pPr>
+      <w:rPr>
+        <w:rFonts w:ascii="Wingdings" w:hAnsi="Wingdings" w:hint="default"/>
+      </w:rPr>
+    </w:lvl>
+  </w:abstractNum>
+  <w:abstractNum w:abstractNumId="2" w15:restartNumberingAfterBreak="0">
+    <w:nsid w:val="17AB3F50"/>
+    <w:multiLevelType w:val="hybridMultilevel"/>
+    <w:tmpl w:val="5C0E1C30"/>
+    <w:lvl w:ilvl="0" w:tplc="04090001">
+      <w:start w:val="1"/>
+      <w:numFmt w:val="bullet"/>
+      <w:lvlText w:val=""/>
+      <w:lvlJc w:val="left"/>
+      <w:pPr>
+        <w:ind w:left="2880" w:hanging="360"/>
+      </w:pPr>
+      <w:rPr>
+        <w:rFonts w:ascii="Symbol" w:hAnsi="Symbol" w:hint="default"/>
+      </w:rPr>
+    </w:lvl>
+    <w:lvl w:ilvl="1" w:tplc="04090003" w:tentative="1">
+      <w:start w:val="1"/>
+      <w:numFmt w:val="bullet"/>
+      <w:lvlText w:val="o"/>
+      <w:lvlJc w:val="left"/>
+      <w:pPr>
+        <w:ind w:left="3600" w:hanging="360"/>
+      </w:pPr>
+      <w:rPr>
+        <w:rFonts w:ascii="Courier New" w:hAnsi="Courier New" w:cs="Courier New" w:hint="default"/>
+      </w:rPr>
+    </w:lvl>
+    <w:lvl w:ilvl="2" w:tplc="04090005" w:tentative="1">
+      <w:start w:val="1"/>
+      <w:numFmt w:val="bullet"/>
+      <w:lvlText w:val=""/>
+      <w:lvlJc w:val="left"/>
+      <w:pPr>
+        <w:ind w:left="4320" w:hanging="360"/>
+      </w:pPr>
+      <w:rPr>
+        <w:rFonts w:ascii="Wingdings" w:hAnsi="Wingdings" w:hint="default"/>
+      </w:rPr>
+    </w:lvl>
+    <w:lvl w:ilvl="3" w:tplc="04090001" w:tentative="1">
+      <w:start w:val="1"/>
+      <w:numFmt w:val="bullet"/>
+      <w:lvlText w:val=""/>
+      <w:lvlJc w:val="left"/>
+      <w:pPr>
+        <w:ind w:left="5040" w:hanging="360"/>
+      </w:pPr>
+      <w:rPr>
+        <w:rFonts w:ascii="Symbol" w:hAnsi="Symbol" w:hint="default"/>
+      </w:rPr>
+    </w:lvl>
+    <w:lvl w:ilvl="4" w:tplc="04090003" w:tentative="1">
+      <w:start w:val="1"/>
+      <w:numFmt w:val="bullet"/>
+      <w:lvlText w:val="o"/>
+      <w:lvlJc w:val="left"/>
+      <w:pPr>
+        <w:ind w:left="5760" w:hanging="360"/>
+      </w:pPr>
+      <w:rPr>
+        <w:rFonts w:ascii="Courier New" w:hAnsi="Courier New" w:cs="Courier New" w:hint="default"/>
+      </w:rPr>
+    </w:lvl>
+    <w:lvl w:ilvl="5" w:tplc="04090005" w:tentative="1">
+      <w:start w:val="1"/>
+      <w:numFmt w:val="bullet"/>
+      <w:lvlText w:val=""/>
+      <w:lvlJc w:val="left"/>
+      <w:pPr>
+        <w:ind w:left="6480" w:hanging="360"/>
+      </w:pPr>
+      <w:rPr>
+        <w:rFonts w:ascii="Wingdings" w:hAnsi="Wingdings" w:hint="default"/>
+      </w:rPr>
+    </w:lvl>
+    <w:lvl w:ilvl="6" w:tplc="04090001" w:tentative="1">
+      <w:start w:val="1"/>
+      <w:numFmt w:val="bullet"/>
+      <w:lvlText w:val=""/>
+      <w:lvlJc w:val="left"/>
+      <w:pPr>
+        <w:ind w:left="7200" w:hanging="360"/>
+      </w:pPr>
+      <w:rPr>
+        <w:rFonts w:ascii="Symbol" w:hAnsi="Symbol" w:hint="default"/>
+      </w:rPr>
+    </w:lvl>
+    <w:lvl w:ilvl="7" w:tplc="04090003" w:tentative="1">
+      <w:start w:val="1"/>
+      <w:numFmt w:val="bullet"/>
+      <w:lvlText w:val="o"/>
+      <w:lvlJc w:val="left"/>
+      <w:pPr>
+        <w:ind w:left="7920" w:hanging="360"/>
+      </w:pPr>
+      <w:rPr>
+        <w:rFonts w:ascii="Courier New" w:hAnsi="Courier New" w:cs="Courier New" w:hint="default"/>
+      </w:rPr>
+    </w:lvl>
+    <w:lvl w:ilvl="8" w:tplc="04090005" w:tentative="1">
+      <w:start w:val="1"/>
+      <w:numFmt w:val="bullet"/>
+      <w:lvlText w:val=""/>
+      <w:lvlJc w:val="left"/>
+      <w:pPr>
+        <w:ind w:left="8640" w:hanging="360"/>
+      </w:pPr>
+      <w:rPr>
+        <w:rFonts w:ascii="Wingdings" w:hAnsi="Wingdings" w:hint="default"/>
+      </w:rPr>
+    </w:lvl>
+  </w:abstractNum>
+  <w:abstractNum w:abstractNumId="3" w15:restartNumberingAfterBreak="0">
+    <w:nsid w:val="1D6E2927"/>
+    <w:multiLevelType w:val="hybridMultilevel"/>
+    <w:tmpl w:val="0DA01DF8"/>
+    <w:lvl w:ilvl="0" w:tplc="0409000F">
+      <w:start w:val="1"/>
+      <w:numFmt w:val="decimal"/>
+      <w:lvlText w:val="%1."/>
+      <w:lvlJc w:val="left"/>
+      <w:pPr>
+        <w:ind w:left="780" w:hanging="360"/>
+      </w:pPr>
+    </w:lvl>
+    <w:lvl w:ilvl="1" w:tplc="04090019" w:tentative="1">
+      <w:start w:val="1"/>
+      <w:numFmt w:val="lowerLetter"/>
+      <w:lvlText w:val="%2."/>
+      <w:lvlJc w:val="left"/>
+      <w:pPr>
+        <w:ind w:left="1500" w:hanging="360"/>
+      </w:pPr>
+    </w:lvl>
+    <w:lvl w:ilvl="2" w:tplc="0409001B" w:tentative="1">
+      <w:start w:val="1"/>
+      <w:numFmt w:val="lowerRoman"/>
+      <w:lvlText w:val="%3."/>
+      <w:lvlJc w:val="right"/>
+      <w:pPr>
+        <w:ind w:left="2220" w:hanging="180"/>
+      </w:pPr>
+    </w:lvl>
+    <w:lvl w:ilvl="3" w:tplc="0409000F" w:tentative="1">
+      <w:start w:val="1"/>
+      <w:numFmt w:val="decimal"/>
+      <w:lvlText w:val="%4."/>
+      <w:lvlJc w:val="left"/>
+      <w:pPr>
+        <w:ind w:left="2940" w:hanging="360"/>
+      </w:pPr>
+    </w:lvl>
+    <w:lvl w:ilvl="4" w:tplc="04090019" w:tentative="1">
+      <w:start w:val="1"/>
+      <w:numFmt w:val="lowerLetter"/>
+      <w:lvlText w:val="%5."/>
+      <w:lvlJc w:val="left"/>
+      <w:pPr>
+        <w:ind w:left="3660" w:hanging="360"/>
+      </w:pPr>
+    </w:lvl>
+    <w:lvl w:ilvl="5" w:tplc="0409001B" w:tentative="1">
+      <w:start w:val="1"/>
+      <w:numFmt w:val="lowerRoman"/>
+      <w:lvlText w:val="%6."/>
+      <w:lvlJc w:val="right"/>
+      <w:pPr>
+        <w:ind w:left="4380" w:hanging="180"/>
+      </w:pPr>
+    </w:lvl>
+    <w:lvl w:ilvl="6" w:tplc="0409000F" w:tentative="1">
+      <w:start w:val="1"/>
+      <w:numFmt w:val="decimal"/>
+      <w:lvlText w:val="%7."/>
+      <w:lvlJc w:val="left"/>
+      <w:pPr>
+        <w:ind w:left="5100" w:hanging="360"/>
+      </w:pPr>
+    </w:lvl>
+    <w:lvl w:ilvl="7" w:tplc="04090019" w:tentative="1">
+      <w:start w:val="1"/>
+      <w:numFmt w:val="lowerLetter"/>
+      <w:lvlText w:val="%8."/>
+      <w:lvlJc w:val="left"/>
+      <w:pPr>
+        <w:ind w:left="5820" w:hanging="360"/>
+      </w:pPr>
+    </w:lvl>
+    <w:lvl w:ilvl="8" w:tplc="0409001B" w:tentative="1">
+      <w:start w:val="1"/>
+      <w:numFmt w:val="lowerRoman"/>
+      <w:lvlText w:val="%9."/>
+      <w:lvlJc w:val="right"/>
+      <w:pPr>
+        <w:ind w:left="6540" w:hanging="180"/>
+      </w:pPr>
+    </w:lvl>
+  </w:abstractNum>
+  <w:abstractNum w:abstractNumId="4" w15:restartNumberingAfterBreak="0">
+    <w:nsid w:val="1EB41BF5"/>
+    <w:multiLevelType w:val="hybridMultilevel"/>
+    <w:tmpl w:val="798458D2"/>
+    <w:lvl w:ilvl="0" w:tplc="0409000F">
+      <w:start w:val="1"/>
+      <w:numFmt w:val="decimal"/>
+      <w:lvlText w:val="%1."/>
+      <w:lvlJc w:val="left"/>
+      <w:pPr>
+        <w:ind w:left="720" w:hanging="360"/>
+      </w:pPr>
+    </w:lvl>
+    <w:lvl w:ilvl="1" w:tplc="04090019" w:tentative="1">
+      <w:start w:val="1"/>
+      <w:numFmt w:val="lowerLetter"/>
+      <w:lvlText w:val="%2."/>
+      <w:lvlJc w:val="left"/>
+      <w:pPr>
+        <w:ind w:left="1440" w:hanging="360"/>
+      </w:pPr>
+    </w:lvl>
+    <w:lvl w:ilvl="2" w:tplc="0409001B" w:tentative="1">
+      <w:start w:val="1"/>
+      <w:numFmt w:val="lowerRoman"/>
+      <w:lvlText w:val="%3."/>
+      <w:lvlJc w:val="right"/>
+      <w:pPr>
+        <w:ind w:left="2160" w:hanging="180"/>
+      </w:pPr>
+    </w:lvl>
+    <w:lvl w:ilvl="3" w:tplc="0409000F" w:tentative="1">
+      <w:start w:val="1"/>
+      <w:numFmt w:val="decimal"/>
+      <w:lvlText w:val="%4."/>
+      <w:lvlJc w:val="left"/>
+      <w:pPr>
+        <w:ind w:left="2880" w:hanging="360"/>
+      </w:pPr>
+    </w:lvl>
+    <w:lvl w:ilvl="4" w:tplc="04090019" w:tentative="1">
+      <w:start w:val="1"/>
+      <w:numFmt w:val="lowerLetter"/>
+      <w:lvlText w:val="%5."/>
+      <w:lvlJc w:val="left"/>
+      <w:pPr>
+        <w:ind w:left="3600" w:hanging="360"/>
+      </w:pPr>
+    </w:lvl>
+    <w:lvl w:ilvl="5" w:tplc="0409001B" w:tentative="1">
+      <w:start w:val="1"/>
+      <w:numFmt w:val="lowerRoman"/>
+      <w:lvlText w:val="%6."/>
+      <w:lvlJc w:val="right"/>
+      <w:pPr>
+        <w:ind w:left="4320" w:hanging="180"/>
+      </w:pPr>
+    </w:lvl>
+    <w:lvl w:ilvl="6" w:tplc="0409000F" w:tentative="1">
+      <w:start w:val="1"/>
+      <w:numFmt w:val="decimal"/>
+      <w:lvlText w:val="%7."/>
+      <w:lvlJc w:val="left"/>
+      <w:pPr>
+        <w:ind w:left="5040" w:hanging="360"/>
+      </w:pPr>
+    </w:lvl>
+    <w:lvl w:ilvl="7" w:tplc="04090019" w:tentative="1">
+      <w:start w:val="1"/>
+      <w:numFmt w:val="lowerLetter"/>
+      <w:lvlText w:val="%8."/>
+      <w:lvlJc w:val="left"/>
+      <w:pPr>
+        <w:ind w:left="5760" w:hanging="360"/>
+      </w:pPr>
+    </w:lvl>
+    <w:lvl w:ilvl="8" w:tplc="0409001B" w:tentative="1">
+      <w:start w:val="1"/>
+      <w:numFmt w:val="lowerRoman"/>
+      <w:lvlText w:val="%9."/>
+      <w:lvlJc w:val="right"/>
+      <w:pPr>
+        <w:ind w:left="6480" w:hanging="180"/>
+      </w:pPr>
+    </w:lvl>
+  </w:abstractNum>
+  <w:abstractNum w:abstractNumId="5" w15:restartNumberingAfterBreak="0">
+    <w:nsid w:val="2A023ADD"/>
+    <w:multiLevelType w:val="hybridMultilevel"/>
+    <w:tmpl w:val="E1089DCC"/>
+    <w:lvl w:ilvl="0" w:tplc="04090001">
+      <w:start w:val="1"/>
+      <w:numFmt w:val="bullet"/>
+      <w:lvlText w:val=""/>
+      <w:lvlJc w:val="left"/>
+      <w:pPr>
+        <w:ind w:left="2880" w:hanging="360"/>
+      </w:pPr>
+      <w:rPr>
+        <w:rFonts w:ascii="Symbol" w:hAnsi="Symbol" w:hint="default"/>
+      </w:rPr>
+    </w:lvl>
+    <w:lvl w:ilvl="1" w:tplc="04090003" w:tentative="1">
+      <w:start w:val="1"/>
+      <w:numFmt w:val="bullet"/>
+      <w:lvlText w:val="o"/>
+      <w:lvlJc w:val="left"/>
+      <w:pPr>
+        <w:ind w:left="3600" w:hanging="360"/>
+      </w:pPr>
+      <w:rPr>
+        <w:rFonts w:ascii="Courier New" w:hAnsi="Courier New" w:cs="Courier New" w:hint="default"/>
+      </w:rPr>
+    </w:lvl>
+    <w:lvl w:ilvl="2" w:tplc="04090005" w:tentative="1">
+      <w:start w:val="1"/>
+      <w:numFmt w:val="bullet"/>
+      <w:lvlText w:val=""/>
+      <w:lvlJc w:val="left"/>
+      <w:pPr>
+        <w:ind w:left="4320" w:hanging="360"/>
+      </w:pPr>
+      <w:rPr>
+        <w:rFonts w:ascii="Wingdings" w:hAnsi="Wingdings" w:hint="default"/>
+      </w:rPr>
+    </w:lvl>
+    <w:lvl w:ilvl="3" w:tplc="04090001" w:tentative="1">
+      <w:start w:val="1"/>
+      <w:numFmt w:val="bullet"/>
+      <w:lvlText w:val=""/>
+      <w:lvlJc w:val="left"/>
+      <w:pPr>
+        <w:ind w:left="5040" w:hanging="360"/>
+      </w:pPr>
+      <w:rPr>
+        <w:rFonts w:ascii="Symbol" w:hAnsi="Symbol" w:hint="default"/>
+      </w:rPr>
+    </w:lvl>
+    <w:lvl w:ilvl="4" w:tplc="04090003" w:tentative="1">
+      <w:start w:val="1"/>
+      <w:numFmt w:val="bullet"/>
+      <w:lvlText w:val="o"/>
+      <w:lvlJc w:val="left"/>
+      <w:pPr>
+        <w:ind w:left="5760" w:hanging="360"/>
+      </w:pPr>
+      <w:rPr>
+        <w:rFonts w:ascii="Courier New" w:hAnsi="Courier New" w:cs="Courier New" w:hint="default"/>
+      </w:rPr>
+    </w:lvl>
+    <w:lvl w:ilvl="5" w:tplc="04090005" w:tentative="1">
+      <w:start w:val="1"/>
+      <w:numFmt w:val="bullet"/>
+      <w:lvlText w:val=""/>
+      <w:lvlJc w:val="left"/>
+      <w:pPr>
+        <w:ind w:left="6480" w:hanging="360"/>
+      </w:pPr>
+      <w:rPr>
+        <w:rFonts w:ascii="Wingdings" w:hAnsi="Wingdings" w:hint="default"/>
+      </w:rPr>
+    </w:lvl>
+    <w:lvl w:ilvl="6" w:tplc="04090001" w:tentative="1">
+      <w:start w:val="1"/>
+      <w:numFmt w:val="bullet"/>
+      <w:lvlText w:val=""/>
+      <w:lvlJc w:val="left"/>
+      <w:pPr>
+        <w:ind w:left="7200" w:hanging="360"/>
+      </w:pPr>
+      <w:rPr>
+        <w:rFonts w:ascii="Symbol" w:hAnsi="Symbol" w:hint="default"/>
+      </w:rPr>
+    </w:lvl>
+    <w:lvl w:ilvl="7" w:tplc="04090003" w:tentative="1">
+      <w:start w:val="1"/>
+      <w:numFmt w:val="bullet"/>
+      <w:lvlText w:val="o"/>
+      <w:lvlJc w:val="left"/>
+      <w:pPr>
+        <w:ind w:left="7920" w:hanging="360"/>
+      </w:pPr>
+      <w:rPr>
+        <w:rFonts w:ascii="Courier New" w:hAnsi="Courier New" w:cs="Courier New" w:hint="default"/>
+      </w:rPr>
+    </w:lvl>
+    <w:lvl w:ilvl="8" w:tplc="04090005" w:tentative="1">
+      <w:start w:val="1"/>
+      <w:numFmt w:val="bullet"/>
+      <w:lvlText w:val=""/>
+      <w:lvlJc w:val="left"/>
+      <w:pPr>
+        <w:ind w:left="8640" w:hanging="360"/>
+      </w:pPr>
+      <w:rPr>
+        <w:rFonts w:ascii="Wingdings" w:hAnsi="Wingdings" w:hint="default"/>
+      </w:rPr>
+    </w:lvl>
+  </w:abstractNum>
+  <w:abstractNum w:abstractNumId="6" w15:restartNumberingAfterBreak="0">
+    <w:nsid w:val="30A1587E"/>
+    <w:multiLevelType w:val="hybridMultilevel"/>
+    <w:tmpl w:val="2EE68DEA"/>
+    <w:lvl w:ilvl="0" w:tplc="04090001">
+      <w:start w:val="1"/>
+      <w:numFmt w:val="bullet"/>
+      <w:lvlText w:val=""/>
+      <w:lvlJc w:val="left"/>
+      <w:pPr>
+        <w:ind w:left="1440" w:hanging="360"/>
+      </w:pPr>
+      <w:rPr>
+        <w:rFonts w:ascii="Symbol" w:hAnsi="Symbol" w:hint="default"/>
+      </w:rPr>
+    </w:lvl>
+    <w:lvl w:ilvl="1" w:tplc="04090003" w:tentative="1">
+      <w:start w:val="1"/>
+      <w:numFmt w:val="bullet"/>
+      <w:lvlText w:val="o"/>
+      <w:lvlJc w:val="left"/>
+      <w:pPr>
+        <w:ind w:left="2160" w:hanging="360"/>
+      </w:pPr>
+      <w:rPr>
+        <w:rFonts w:ascii="Courier New" w:hAnsi="Courier New" w:cs="Courier New" w:hint="default"/>
+      </w:rPr>
+    </w:lvl>
+    <w:lvl w:ilvl="2" w:tplc="04090005" w:tentative="1">
+      <w:start w:val="1"/>
+      <w:numFmt w:val="bullet"/>
+      <w:lvlText w:val=""/>
+      <w:lvlJc w:val="left"/>
+      <w:pPr>
+        <w:ind w:left="2880" w:hanging="360"/>
+      </w:pPr>
+      <w:rPr>
+        <w:rFonts w:ascii="Wingdings" w:hAnsi="Wingdings" w:hint="default"/>
+      </w:rPr>
+    </w:lvl>
+    <w:lvl w:ilvl="3" w:tplc="04090001" w:tentative="1">
+      <w:start w:val="1"/>
+      <w:numFmt w:val="bullet"/>
+      <w:lvlText w:val=""/>
+      <w:lvlJc w:val="left"/>
+      <w:pPr>
+        <w:ind w:left="3600" w:hanging="360"/>
+      </w:pPr>
+      <w:rPr>
+        <w:rFonts w:ascii="Symbol" w:hAnsi="Symbol" w:hint="default"/>
+      </w:rPr>
+    </w:lvl>
+    <w:lvl w:ilvl="4" w:tplc="04090003" w:tentative="1">
+      <w:start w:val="1"/>
+      <w:numFmt w:val="bullet"/>
+      <w:lvlText w:val="o"/>
+      <w:lvlJc w:val="left"/>
+      <w:pPr>
+        <w:ind w:left="4320" w:hanging="360"/>
+      </w:pPr>
+      <w:rPr>
+        <w:rFonts w:ascii="Courier New" w:hAnsi="Courier New" w:cs="Courier New" w:hint="default"/>
+      </w:rPr>
+    </w:lvl>
+    <w:lvl w:ilvl="5" w:tplc="04090005" w:tentative="1">
+      <w:start w:val="1"/>
+      <w:numFmt w:val="bullet"/>
+      <w:lvlText w:val=""/>
+      <w:lvlJc w:val="left"/>
+      <w:pPr>
+        <w:ind w:left="5040" w:hanging="360"/>
+      </w:pPr>
+      <w:rPr>
+        <w:rFonts w:ascii="Wingdings" w:hAnsi="Wingdings" w:hint="default"/>
+      </w:rPr>
+    </w:lvl>
+    <w:lvl w:ilvl="6" w:tplc="04090001" w:tentative="1">
+      <w:start w:val="1"/>
+      <w:numFmt w:val="bullet"/>
+      <w:lvlText w:val=""/>
+      <w:lvlJc w:val="left"/>
+      <w:pPr>
+        <w:ind w:left="5760" w:hanging="360"/>
+      </w:pPr>
+      <w:rPr>
+        <w:rFonts w:ascii="Symbol" w:hAnsi="Symbol" w:hint="default"/>
+      </w:rPr>
+    </w:lvl>
+    <w:lvl w:ilvl="7" w:tplc="04090003" w:tentative="1">
+      <w:start w:val="1"/>
+      <w:numFmt w:val="bullet"/>
+      <w:lvlText w:val="o"/>
+      <w:lvlJc w:val="left"/>
+      <w:pPr>
+        <w:ind w:left="6480" w:hanging="360"/>
+      </w:pPr>
+      <w:rPr>
+        <w:rFonts w:ascii="Courier New" w:hAnsi="Courier New" w:cs="Courier New" w:hint="default"/>
+      </w:rPr>
+    </w:lvl>
+    <w:lvl w:ilvl="8" w:tplc="04090005" w:tentative="1">
+      <w:start w:val="1"/>
+      <w:numFmt w:val="bullet"/>
+      <w:lvlText w:val=""/>
+      <w:lvlJc w:val="left"/>
+      <w:pPr>
+        <w:ind w:left="7200" w:hanging="360"/>
+      </w:pPr>
+      <w:rPr>
+        <w:rFonts w:ascii="Wingdings" w:hAnsi="Wingdings" w:hint="default"/>
+      </w:rPr>
+    </w:lvl>
+  </w:abstractNum>
+  <w:abstractNum w:abstractNumId="7" w15:restartNumberingAfterBreak="0">
+    <w:nsid w:val="3F060090"/>
+    <w:multiLevelType w:val="hybridMultilevel"/>
+    <w:tmpl w:val="8E62AD50"/>
+    <w:lvl w:ilvl="0" w:tplc="04090001">
+      <w:start w:val="1"/>
+      <w:numFmt w:val="bullet"/>
+      <w:lvlText w:val=""/>
+      <w:lvlJc w:val="left"/>
+      <w:pPr>
+        <w:ind w:left="2160" w:hanging="360"/>
+      </w:pPr>
+      <w:rPr>
+        <w:rFonts w:ascii="Symbol" w:hAnsi="Symbol" w:hint="default"/>
+      </w:rPr>
+    </w:lvl>
+    <w:lvl w:ilvl="1" w:tplc="04090003">
+      <w:start w:val="1"/>
+      <w:numFmt w:val="bullet"/>
+      <w:lvlText w:val="o"/>
+      <w:lvlJc w:val="left"/>
+      <w:pPr>
+        <w:ind w:left="2880" w:hanging="360"/>
+      </w:pPr>
+      <w:rPr>
+        <w:rFonts w:ascii="Courier New" w:hAnsi="Courier New" w:cs="Courier New" w:hint="default"/>
+      </w:rPr>
+    </w:lvl>
+    <w:lvl w:ilvl="2" w:tplc="04090005" w:tentative="1">
+      <w:start w:val="1"/>
+      <w:numFmt w:val="bullet"/>
+      <w:lvlText w:val=""/>
+      <w:lvlJc w:val="left"/>
+      <w:pPr>
+        <w:ind w:left="3600" w:hanging="360"/>
+      </w:pPr>
+      <w:rPr>
+        <w:rFonts w:ascii="Wingdings" w:hAnsi="Wingdings" w:hint="default"/>
+      </w:rPr>
+    </w:lvl>
+    <w:lvl w:ilvl="3" w:tplc="04090001" w:tentative="1">
+      <w:start w:val="1"/>
+      <w:numFmt w:val="bullet"/>
+      <w:lvlText w:val=""/>
+      <w:lvlJc w:val="left"/>
+      <w:pPr>
+        <w:ind w:left="4320" w:hanging="360"/>
+      </w:pPr>
+      <w:rPr>
+        <w:rFonts w:ascii="Symbol" w:hAnsi="Symbol" w:hint="default"/>
+      </w:rPr>
+    </w:lvl>
+    <w:lvl w:ilvl="4" w:tplc="04090003" w:tentative="1">
+      <w:start w:val="1"/>
+      <w:numFmt w:val="bullet"/>
+      <w:lvlText w:val="o"/>
+      <w:lvlJc w:val="left"/>
+      <w:pPr>
+        <w:ind w:left="5040" w:hanging="360"/>
+      </w:pPr>
+      <w:rPr>
+        <w:rFonts w:ascii="Courier New" w:hAnsi="Courier New" w:cs="Courier New" w:hint="default"/>
+      </w:rPr>
+    </w:lvl>
+    <w:lvl w:ilvl="5" w:tplc="04090005" w:tentative="1">
+      <w:start w:val="1"/>
+      <w:numFmt w:val="bullet"/>
+      <w:lvlText w:val=""/>
+      <w:lvlJc w:val="left"/>
+      <w:pPr>
+        <w:ind w:left="5760" w:hanging="360"/>
+      </w:pPr>
+      <w:rPr>
+        <w:rFonts w:ascii="Wingdings" w:hAnsi="Wingdings" w:hint="default"/>
+      </w:rPr>
+    </w:lvl>
+    <w:lvl w:ilvl="6" w:tplc="04090001" w:tentative="1">
+      <w:start w:val="1"/>
+      <w:numFmt w:val="bullet"/>
+      <w:lvlText w:val=""/>
+      <w:lvlJc w:val="left"/>
+      <w:pPr>
+        <w:ind w:left="6480" w:hanging="360"/>
+      </w:pPr>
+      <w:rPr>
+        <w:rFonts w:ascii="Symbol" w:hAnsi="Symbol" w:hint="default"/>
+      </w:rPr>
+    </w:lvl>
+    <w:lvl w:ilvl="7" w:tplc="04090003" w:tentative="1">
+      <w:start w:val="1"/>
+      <w:numFmt w:val="bullet"/>
+      <w:lvlText w:val="o"/>
+      <w:lvlJc w:val="left"/>
+      <w:pPr>
+        <w:ind w:left="7200" w:hanging="360"/>
+      </w:pPr>
+      <w:rPr>
+        <w:rFonts w:ascii="Courier New" w:hAnsi="Courier New" w:cs="Courier New" w:hint="default"/>
+      </w:rPr>
+    </w:lvl>
+    <w:lvl w:ilvl="8" w:tplc="04090005" w:tentative="1">
+      <w:start w:val="1"/>
+      <w:numFmt w:val="bullet"/>
+      <w:lvlText w:val=""/>
+      <w:lvlJc w:val="left"/>
+      <w:pPr>
+        <w:ind w:left="7920" w:hanging="360"/>
+      </w:pPr>
+      <w:rPr>
+        <w:rFonts w:ascii="Wingdings" w:hAnsi="Wingdings" w:hint="default"/>
+      </w:rPr>
+    </w:lvl>
+  </w:abstractNum>
+  <w:abstractNum w:abstractNumId="8" w15:restartNumberingAfterBreak="0">
+    <w:nsid w:val="41BF0ECF"/>
+    <w:multiLevelType w:val="hybridMultilevel"/>
+    <w:tmpl w:val="3C1203DC"/>
+    <w:lvl w:ilvl="0" w:tplc="65F6269E">
+      <w:start w:val="1"/>
+      <w:numFmt w:val="decimal"/>
+      <w:lvlText w:val="%1."/>
+      <w:lvlJc w:val="left"/>
+      <w:pPr>
+        <w:ind w:left="1440" w:hanging="360"/>
+      </w:pPr>
+      <w:rPr>
+        <w:b w:val="0"/>
+        <w:bCs w:val="0"/>
+        <w:sz w:val="36"/>
+        <w:szCs w:val="36"/>
+      </w:rPr>
+    </w:lvl>
+    <w:lvl w:ilvl="1" w:tplc="04090001">
+      <w:start w:val="1"/>
+      <w:numFmt w:val="bullet"/>
+      <w:lvlText w:val=""/>
+      <w:lvlJc w:val="left"/>
+      <w:pPr>
+        <w:ind w:left="1440" w:hanging="360"/>
+      </w:pPr>
+      <w:rPr>
+        <w:rFonts w:ascii="Symbol" w:hAnsi="Symbol" w:hint="default"/>
+      </w:rPr>
+    </w:lvl>
+    <w:lvl w:ilvl="2" w:tplc="0409001B">
+      <w:start w:val="1"/>
+      <w:numFmt w:val="lowerRoman"/>
+      <w:lvlText w:val="%3."/>
+      <w:lvlJc w:val="right"/>
+      <w:pPr>
+        <w:ind w:left="2880" w:hanging="180"/>
+      </w:pPr>
+    </w:lvl>
+    <w:lvl w:ilvl="3" w:tplc="0409000F" w:tentative="1">
+      <w:start w:val="1"/>
+      <w:numFmt w:val="decimal"/>
+      <w:lvlText w:val="%4."/>
+      <w:lvlJc w:val="left"/>
+      <w:pPr>
+        <w:ind w:left="3600" w:hanging="360"/>
+      </w:pPr>
+    </w:lvl>
+    <w:lvl w:ilvl="4" w:tplc="04090019" w:tentative="1">
+      <w:start w:val="1"/>
+      <w:numFmt w:val="lowerLetter"/>
+      <w:lvlText w:val="%5."/>
+      <w:lvlJc w:val="left"/>
+      <w:pPr>
+        <w:ind w:left="4320" w:hanging="360"/>
+      </w:pPr>
+    </w:lvl>
+    <w:lvl w:ilvl="5" w:tplc="0409001B" w:tentative="1">
+      <w:start w:val="1"/>
+      <w:numFmt w:val="lowerRoman"/>
+      <w:lvlText w:val="%6."/>
+      <w:lvlJc w:val="right"/>
+      <w:pPr>
+        <w:ind w:left="5040" w:hanging="180"/>
+      </w:pPr>
+    </w:lvl>
+    <w:lvl w:ilvl="6" w:tplc="0409000F" w:tentative="1">
+      <w:start w:val="1"/>
+      <w:numFmt w:val="decimal"/>
+      <w:lvlText w:val="%7."/>
+      <w:lvlJc w:val="left"/>
+      <w:pPr>
+        <w:ind w:left="5760" w:hanging="360"/>
+      </w:pPr>
+    </w:lvl>
+    <w:lvl w:ilvl="7" w:tplc="04090019" w:tentative="1">
+      <w:start w:val="1"/>
+      <w:numFmt w:val="lowerLetter"/>
+      <w:lvlText w:val="%8."/>
+      <w:lvlJc w:val="left"/>
+      <w:pPr>
+        <w:ind w:left="6480" w:hanging="360"/>
+      </w:pPr>
+    </w:lvl>
+    <w:lvl w:ilvl="8" w:tplc="0409001B" w:tentative="1">
+      <w:start w:val="1"/>
+      <w:numFmt w:val="lowerRoman"/>
+      <w:lvlText w:val="%9."/>
+      <w:lvlJc w:val="right"/>
+      <w:pPr>
+        <w:ind w:left="7200" w:hanging="180"/>
+      </w:pPr>
+    </w:lvl>
+  </w:abstractNum>
+  <w:abstractNum w:abstractNumId="9" w15:restartNumberingAfterBreak="0">
     <w:nsid w:val="552F40A4"/>
     <w:multiLevelType w:val="hybridMultilevel"/>
     <w:tmpl w:val="BD34E688"/>
@@ -904,7 +2908,471 @@
       </w:pPr>
     </w:lvl>
   </w:abstractNum>
+  <w:abstractNum w:abstractNumId="10" w15:restartNumberingAfterBreak="0">
+    <w:nsid w:val="67C41DAB"/>
+    <w:multiLevelType w:val="hybridMultilevel"/>
+    <w:tmpl w:val="D02E34B4"/>
+    <w:lvl w:ilvl="0" w:tplc="04090001">
+      <w:start w:val="1"/>
+      <w:numFmt w:val="bullet"/>
+      <w:lvlText w:val=""/>
+      <w:lvlJc w:val="left"/>
+      <w:pPr>
+        <w:ind w:left="2160" w:hanging="360"/>
+      </w:pPr>
+      <w:rPr>
+        <w:rFonts w:ascii="Symbol" w:hAnsi="Symbol" w:hint="default"/>
+      </w:rPr>
+    </w:lvl>
+    <w:lvl w:ilvl="1" w:tplc="04090003" w:tentative="1">
+      <w:start w:val="1"/>
+      <w:numFmt w:val="bullet"/>
+      <w:lvlText w:val="o"/>
+      <w:lvlJc w:val="left"/>
+      <w:pPr>
+        <w:ind w:left="2880" w:hanging="360"/>
+      </w:pPr>
+      <w:rPr>
+        <w:rFonts w:ascii="Courier New" w:hAnsi="Courier New" w:cs="Courier New" w:hint="default"/>
+      </w:rPr>
+    </w:lvl>
+    <w:lvl w:ilvl="2" w:tplc="04090005" w:tentative="1">
+      <w:start w:val="1"/>
+      <w:numFmt w:val="bullet"/>
+      <w:lvlText w:val=""/>
+      <w:lvlJc w:val="left"/>
+      <w:pPr>
+        <w:ind w:left="3600" w:hanging="360"/>
+      </w:pPr>
+      <w:rPr>
+        <w:rFonts w:ascii="Wingdings" w:hAnsi="Wingdings" w:hint="default"/>
+      </w:rPr>
+    </w:lvl>
+    <w:lvl w:ilvl="3" w:tplc="04090001" w:tentative="1">
+      <w:start w:val="1"/>
+      <w:numFmt w:val="bullet"/>
+      <w:lvlText w:val=""/>
+      <w:lvlJc w:val="left"/>
+      <w:pPr>
+        <w:ind w:left="4320" w:hanging="360"/>
+      </w:pPr>
+      <w:rPr>
+        <w:rFonts w:ascii="Symbol" w:hAnsi="Symbol" w:hint="default"/>
+      </w:rPr>
+    </w:lvl>
+    <w:lvl w:ilvl="4" w:tplc="04090003" w:tentative="1">
+      <w:start w:val="1"/>
+      <w:numFmt w:val="bullet"/>
+      <w:lvlText w:val="o"/>
+      <w:lvlJc w:val="left"/>
+      <w:pPr>
+        <w:ind w:left="5040" w:hanging="360"/>
+      </w:pPr>
+      <w:rPr>
+        <w:rFonts w:ascii="Courier New" w:hAnsi="Courier New" w:cs="Courier New" w:hint="default"/>
+      </w:rPr>
+    </w:lvl>
+    <w:lvl w:ilvl="5" w:tplc="04090005" w:tentative="1">
+      <w:start w:val="1"/>
+      <w:numFmt w:val="bullet"/>
+      <w:lvlText w:val=""/>
+      <w:lvlJc w:val="left"/>
+      <w:pPr>
+        <w:ind w:left="5760" w:hanging="360"/>
+      </w:pPr>
+      <w:rPr>
+        <w:rFonts w:ascii="Wingdings" w:hAnsi="Wingdings" w:hint="default"/>
+      </w:rPr>
+    </w:lvl>
+    <w:lvl w:ilvl="6" w:tplc="04090001" w:tentative="1">
+      <w:start w:val="1"/>
+      <w:numFmt w:val="bullet"/>
+      <w:lvlText w:val=""/>
+      <w:lvlJc w:val="left"/>
+      <w:pPr>
+        <w:ind w:left="6480" w:hanging="360"/>
+      </w:pPr>
+      <w:rPr>
+        <w:rFonts w:ascii="Symbol" w:hAnsi="Symbol" w:hint="default"/>
+      </w:rPr>
+    </w:lvl>
+    <w:lvl w:ilvl="7" w:tplc="04090003" w:tentative="1">
+      <w:start w:val="1"/>
+      <w:numFmt w:val="bullet"/>
+      <w:lvlText w:val="o"/>
+      <w:lvlJc w:val="left"/>
+      <w:pPr>
+        <w:ind w:left="7200" w:hanging="360"/>
+      </w:pPr>
+      <w:rPr>
+        <w:rFonts w:ascii="Courier New" w:hAnsi="Courier New" w:cs="Courier New" w:hint="default"/>
+      </w:rPr>
+    </w:lvl>
+    <w:lvl w:ilvl="8" w:tplc="04090005" w:tentative="1">
+      <w:start w:val="1"/>
+      <w:numFmt w:val="bullet"/>
+      <w:lvlText w:val=""/>
+      <w:lvlJc w:val="left"/>
+      <w:pPr>
+        <w:ind w:left="7920" w:hanging="360"/>
+      </w:pPr>
+      <w:rPr>
+        <w:rFonts w:ascii="Wingdings" w:hAnsi="Wingdings" w:hint="default"/>
+      </w:rPr>
+    </w:lvl>
+  </w:abstractNum>
+  <w:abstractNum w:abstractNumId="11" w15:restartNumberingAfterBreak="0">
+    <w:nsid w:val="73F83815"/>
+    <w:multiLevelType w:val="hybridMultilevel"/>
+    <w:tmpl w:val="6ACC898E"/>
+    <w:lvl w:ilvl="0" w:tplc="04090001">
+      <w:start w:val="1"/>
+      <w:numFmt w:val="bullet"/>
+      <w:lvlText w:val=""/>
+      <w:lvlJc w:val="left"/>
+      <w:pPr>
+        <w:ind w:left="2160" w:hanging="360"/>
+      </w:pPr>
+      <w:rPr>
+        <w:rFonts w:ascii="Symbol" w:hAnsi="Symbol" w:hint="default"/>
+      </w:rPr>
+    </w:lvl>
+    <w:lvl w:ilvl="1" w:tplc="04090003" w:tentative="1">
+      <w:start w:val="1"/>
+      <w:numFmt w:val="bullet"/>
+      <w:lvlText w:val="o"/>
+      <w:lvlJc w:val="left"/>
+      <w:pPr>
+        <w:ind w:left="2880" w:hanging="360"/>
+      </w:pPr>
+      <w:rPr>
+        <w:rFonts w:ascii="Courier New" w:hAnsi="Courier New" w:cs="Courier New" w:hint="default"/>
+      </w:rPr>
+    </w:lvl>
+    <w:lvl w:ilvl="2" w:tplc="04090005" w:tentative="1">
+      <w:start w:val="1"/>
+      <w:numFmt w:val="bullet"/>
+      <w:lvlText w:val=""/>
+      <w:lvlJc w:val="left"/>
+      <w:pPr>
+        <w:ind w:left="3600" w:hanging="360"/>
+      </w:pPr>
+      <w:rPr>
+        <w:rFonts w:ascii="Wingdings" w:hAnsi="Wingdings" w:hint="default"/>
+      </w:rPr>
+    </w:lvl>
+    <w:lvl w:ilvl="3" w:tplc="04090001" w:tentative="1">
+      <w:start w:val="1"/>
+      <w:numFmt w:val="bullet"/>
+      <w:lvlText w:val=""/>
+      <w:lvlJc w:val="left"/>
+      <w:pPr>
+        <w:ind w:left="4320" w:hanging="360"/>
+      </w:pPr>
+      <w:rPr>
+        <w:rFonts w:ascii="Symbol" w:hAnsi="Symbol" w:hint="default"/>
+      </w:rPr>
+    </w:lvl>
+    <w:lvl w:ilvl="4" w:tplc="04090003" w:tentative="1">
+      <w:start w:val="1"/>
+      <w:numFmt w:val="bullet"/>
+      <w:lvlText w:val="o"/>
+      <w:lvlJc w:val="left"/>
+      <w:pPr>
+        <w:ind w:left="5040" w:hanging="360"/>
+      </w:pPr>
+      <w:rPr>
+        <w:rFonts w:ascii="Courier New" w:hAnsi="Courier New" w:cs="Courier New" w:hint="default"/>
+      </w:rPr>
+    </w:lvl>
+    <w:lvl w:ilvl="5" w:tplc="04090005" w:tentative="1">
+      <w:start w:val="1"/>
+      <w:numFmt w:val="bullet"/>
+      <w:lvlText w:val=""/>
+      <w:lvlJc w:val="left"/>
+      <w:pPr>
+        <w:ind w:left="5760" w:hanging="360"/>
+      </w:pPr>
+      <w:rPr>
+        <w:rFonts w:ascii="Wingdings" w:hAnsi="Wingdings" w:hint="default"/>
+      </w:rPr>
+    </w:lvl>
+    <w:lvl w:ilvl="6" w:tplc="04090001" w:tentative="1">
+      <w:start w:val="1"/>
+      <w:numFmt w:val="bullet"/>
+      <w:lvlText w:val=""/>
+      <w:lvlJc w:val="left"/>
+      <w:pPr>
+        <w:ind w:left="6480" w:hanging="360"/>
+      </w:pPr>
+      <w:rPr>
+        <w:rFonts w:ascii="Symbol" w:hAnsi="Symbol" w:hint="default"/>
+      </w:rPr>
+    </w:lvl>
+    <w:lvl w:ilvl="7" w:tplc="04090003" w:tentative="1">
+      <w:start w:val="1"/>
+      <w:numFmt w:val="bullet"/>
+      <w:lvlText w:val="o"/>
+      <w:lvlJc w:val="left"/>
+      <w:pPr>
+        <w:ind w:left="7200" w:hanging="360"/>
+      </w:pPr>
+      <w:rPr>
+        <w:rFonts w:ascii="Courier New" w:hAnsi="Courier New" w:cs="Courier New" w:hint="default"/>
+      </w:rPr>
+    </w:lvl>
+    <w:lvl w:ilvl="8" w:tplc="04090005" w:tentative="1">
+      <w:start w:val="1"/>
+      <w:numFmt w:val="bullet"/>
+      <w:lvlText w:val=""/>
+      <w:lvlJc w:val="left"/>
+      <w:pPr>
+        <w:ind w:left="7920" w:hanging="360"/>
+      </w:pPr>
+      <w:rPr>
+        <w:rFonts w:ascii="Wingdings" w:hAnsi="Wingdings" w:hint="default"/>
+      </w:rPr>
+    </w:lvl>
+  </w:abstractNum>
+  <w:abstractNum w:abstractNumId="12" w15:restartNumberingAfterBreak="0">
+    <w:nsid w:val="77430F4F"/>
+    <w:multiLevelType w:val="hybridMultilevel"/>
+    <w:tmpl w:val="422AB8E0"/>
+    <w:lvl w:ilvl="0" w:tplc="04090001">
+      <w:start w:val="1"/>
+      <w:numFmt w:val="bullet"/>
+      <w:lvlText w:val=""/>
+      <w:lvlJc w:val="left"/>
+      <w:pPr>
+        <w:ind w:left="2160" w:hanging="360"/>
+      </w:pPr>
+      <w:rPr>
+        <w:rFonts w:ascii="Symbol" w:hAnsi="Symbol" w:hint="default"/>
+      </w:rPr>
+    </w:lvl>
+    <w:lvl w:ilvl="1" w:tplc="04090003">
+      <w:start w:val="1"/>
+      <w:numFmt w:val="bullet"/>
+      <w:lvlText w:val="o"/>
+      <w:lvlJc w:val="left"/>
+      <w:pPr>
+        <w:ind w:left="2880" w:hanging="360"/>
+      </w:pPr>
+      <w:rPr>
+        <w:rFonts w:ascii="Courier New" w:hAnsi="Courier New" w:cs="Courier New" w:hint="default"/>
+      </w:rPr>
+    </w:lvl>
+    <w:lvl w:ilvl="2" w:tplc="04090005" w:tentative="1">
+      <w:start w:val="1"/>
+      <w:numFmt w:val="bullet"/>
+      <w:lvlText w:val=""/>
+      <w:lvlJc w:val="left"/>
+      <w:pPr>
+        <w:ind w:left="3600" w:hanging="360"/>
+      </w:pPr>
+      <w:rPr>
+        <w:rFonts w:ascii="Wingdings" w:hAnsi="Wingdings" w:hint="default"/>
+      </w:rPr>
+    </w:lvl>
+    <w:lvl w:ilvl="3" w:tplc="04090001" w:tentative="1">
+      <w:start w:val="1"/>
+      <w:numFmt w:val="bullet"/>
+      <w:lvlText w:val=""/>
+      <w:lvlJc w:val="left"/>
+      <w:pPr>
+        <w:ind w:left="4320" w:hanging="360"/>
+      </w:pPr>
+      <w:rPr>
+        <w:rFonts w:ascii="Symbol" w:hAnsi="Symbol" w:hint="default"/>
+      </w:rPr>
+    </w:lvl>
+    <w:lvl w:ilvl="4" w:tplc="04090003" w:tentative="1">
+      <w:start w:val="1"/>
+      <w:numFmt w:val="bullet"/>
+      <w:lvlText w:val="o"/>
+      <w:lvlJc w:val="left"/>
+      <w:pPr>
+        <w:ind w:left="5040" w:hanging="360"/>
+      </w:pPr>
+      <w:rPr>
+        <w:rFonts w:ascii="Courier New" w:hAnsi="Courier New" w:cs="Courier New" w:hint="default"/>
+      </w:rPr>
+    </w:lvl>
+    <w:lvl w:ilvl="5" w:tplc="04090005" w:tentative="1">
+      <w:start w:val="1"/>
+      <w:numFmt w:val="bullet"/>
+      <w:lvlText w:val=""/>
+      <w:lvlJc w:val="left"/>
+      <w:pPr>
+        <w:ind w:left="5760" w:hanging="360"/>
+      </w:pPr>
+      <w:rPr>
+        <w:rFonts w:ascii="Wingdings" w:hAnsi="Wingdings" w:hint="default"/>
+      </w:rPr>
+    </w:lvl>
+    <w:lvl w:ilvl="6" w:tplc="04090001" w:tentative="1">
+      <w:start w:val="1"/>
+      <w:numFmt w:val="bullet"/>
+      <w:lvlText w:val=""/>
+      <w:lvlJc w:val="left"/>
+      <w:pPr>
+        <w:ind w:left="6480" w:hanging="360"/>
+      </w:pPr>
+      <w:rPr>
+        <w:rFonts w:ascii="Symbol" w:hAnsi="Symbol" w:hint="default"/>
+      </w:rPr>
+    </w:lvl>
+    <w:lvl w:ilvl="7" w:tplc="04090003" w:tentative="1">
+      <w:start w:val="1"/>
+      <w:numFmt w:val="bullet"/>
+      <w:lvlText w:val="o"/>
+      <w:lvlJc w:val="left"/>
+      <w:pPr>
+        <w:ind w:left="7200" w:hanging="360"/>
+      </w:pPr>
+      <w:rPr>
+        <w:rFonts w:ascii="Courier New" w:hAnsi="Courier New" w:cs="Courier New" w:hint="default"/>
+      </w:rPr>
+    </w:lvl>
+    <w:lvl w:ilvl="8" w:tplc="04090005" w:tentative="1">
+      <w:start w:val="1"/>
+      <w:numFmt w:val="bullet"/>
+      <w:lvlText w:val=""/>
+      <w:lvlJc w:val="left"/>
+      <w:pPr>
+        <w:ind w:left="7920" w:hanging="360"/>
+      </w:pPr>
+      <w:rPr>
+        <w:rFonts w:ascii="Wingdings" w:hAnsi="Wingdings" w:hint="default"/>
+      </w:rPr>
+    </w:lvl>
+  </w:abstractNum>
+  <w:abstractNum w:abstractNumId="13" w15:restartNumberingAfterBreak="0">
+    <w:nsid w:val="7B6E7FD9"/>
+    <w:multiLevelType w:val="hybridMultilevel"/>
+    <w:tmpl w:val="E1BCA264"/>
+    <w:lvl w:ilvl="0" w:tplc="0409000F">
+      <w:start w:val="1"/>
+      <w:numFmt w:val="decimal"/>
+      <w:lvlText w:val="%1."/>
+      <w:lvlJc w:val="left"/>
+      <w:pPr>
+        <w:ind w:left="2160" w:hanging="360"/>
+      </w:pPr>
+    </w:lvl>
+    <w:lvl w:ilvl="1" w:tplc="04090019" w:tentative="1">
+      <w:start w:val="1"/>
+      <w:numFmt w:val="lowerLetter"/>
+      <w:lvlText w:val="%2."/>
+      <w:lvlJc w:val="left"/>
+      <w:pPr>
+        <w:ind w:left="2880" w:hanging="360"/>
+      </w:pPr>
+    </w:lvl>
+    <w:lvl w:ilvl="2" w:tplc="0409001B" w:tentative="1">
+      <w:start w:val="1"/>
+      <w:numFmt w:val="lowerRoman"/>
+      <w:lvlText w:val="%3."/>
+      <w:lvlJc w:val="right"/>
+      <w:pPr>
+        <w:ind w:left="3600" w:hanging="180"/>
+      </w:pPr>
+    </w:lvl>
+    <w:lvl w:ilvl="3" w:tplc="0409000F" w:tentative="1">
+      <w:start w:val="1"/>
+      <w:numFmt w:val="decimal"/>
+      <w:lvlText w:val="%4."/>
+      <w:lvlJc w:val="left"/>
+      <w:pPr>
+        <w:ind w:left="4320" w:hanging="360"/>
+      </w:pPr>
+    </w:lvl>
+    <w:lvl w:ilvl="4" w:tplc="04090019" w:tentative="1">
+      <w:start w:val="1"/>
+      <w:numFmt w:val="lowerLetter"/>
+      <w:lvlText w:val="%5."/>
+      <w:lvlJc w:val="left"/>
+      <w:pPr>
+        <w:ind w:left="5040" w:hanging="360"/>
+      </w:pPr>
+    </w:lvl>
+    <w:lvl w:ilvl="5" w:tplc="0409001B" w:tentative="1">
+      <w:start w:val="1"/>
+      <w:numFmt w:val="lowerRoman"/>
+      <w:lvlText w:val="%6."/>
+      <w:lvlJc w:val="right"/>
+      <w:pPr>
+        <w:ind w:left="5760" w:hanging="180"/>
+      </w:pPr>
+    </w:lvl>
+    <w:lvl w:ilvl="6" w:tplc="0409000F" w:tentative="1">
+      <w:start w:val="1"/>
+      <w:numFmt w:val="decimal"/>
+      <w:lvlText w:val="%7."/>
+      <w:lvlJc w:val="left"/>
+      <w:pPr>
+        <w:ind w:left="6480" w:hanging="360"/>
+      </w:pPr>
+    </w:lvl>
+    <w:lvl w:ilvl="7" w:tplc="04090019" w:tentative="1">
+      <w:start w:val="1"/>
+      <w:numFmt w:val="lowerLetter"/>
+      <w:lvlText w:val="%8."/>
+      <w:lvlJc w:val="left"/>
+      <w:pPr>
+        <w:ind w:left="7200" w:hanging="360"/>
+      </w:pPr>
+    </w:lvl>
+    <w:lvl w:ilvl="8" w:tplc="0409001B" w:tentative="1">
+      <w:start w:val="1"/>
+      <w:numFmt w:val="lowerRoman"/>
+      <w:lvlText w:val="%9."/>
+      <w:lvlJc w:val="right"/>
+      <w:pPr>
+        <w:ind w:left="7920" w:hanging="180"/>
+      </w:pPr>
+    </w:lvl>
+  </w:abstractNum>
   <w:num w:numId="1" w16cid:durableId="98526969">
+    <w:abstractNumId w:val="9"/>
+  </w:num>
+  <w:num w:numId="2" w16cid:durableId="410353213">
+    <w:abstractNumId w:val="6"/>
+  </w:num>
+  <w:num w:numId="3" w16cid:durableId="1380743988">
+    <w:abstractNumId w:val="8"/>
+  </w:num>
+  <w:num w:numId="4" w16cid:durableId="2089495625">
+    <w:abstractNumId w:val="5"/>
+  </w:num>
+  <w:num w:numId="5" w16cid:durableId="1490101511">
+    <w:abstractNumId w:val="7"/>
+  </w:num>
+  <w:num w:numId="6" w16cid:durableId="1843426102">
+    <w:abstractNumId w:val="3"/>
+  </w:num>
+  <w:num w:numId="7" w16cid:durableId="301038716">
+    <w:abstractNumId w:val="13"/>
+  </w:num>
+  <w:num w:numId="8" w16cid:durableId="1049722305">
+    <w:abstractNumId w:val="4"/>
+  </w:num>
+  <w:num w:numId="9" w16cid:durableId="155263557">
+    <w:abstractNumId w:val="12"/>
+  </w:num>
+  <w:num w:numId="10" w16cid:durableId="2044331051">
+    <w:abstractNumId w:val="2"/>
+  </w:num>
+  <w:num w:numId="11" w16cid:durableId="156924242">
+    <w:abstractNumId w:val="1"/>
+  </w:num>
+  <w:num w:numId="12" w16cid:durableId="1994212068">
+    <w:abstractNumId w:val="10"/>
+  </w:num>
+  <w:num w:numId="13" w16cid:durableId="377584477">
+    <w:abstractNumId w:val="11"/>
+  </w:num>
+  <w:num w:numId="14" w16cid:durableId="1646351065">
     <w:abstractNumId w:val="0"/>
   </w:num>
 </w:numbering>
@@ -1310,6 +3778,7 @@
   <w:style w:type="paragraph" w:default="1" w:styleId="Normal">
     <w:name w:val="Normal"/>
     <w:qFormat/>
+    <w:rsid w:val="005863B9"/>
   </w:style>
   <w:style w:type="paragraph" w:styleId="Heading1">
     <w:name w:val="heading 1"/>
@@ -1513,7 +3982,6 @@
   <w:style w:type="character" w:default="1" w:styleId="DefaultParagraphFont">
     <w:name w:val="Default Paragraph Font"/>
     <w:uiPriority w:val="1"/>
-    <w:semiHidden/>
     <w:unhideWhenUsed/>
   </w:style>
   <w:style w:type="table" w:default="1" w:styleId="TableNormal">
@@ -1906,6 +4374,36 @@
     <w:uiPriority w:val="99"/>
     <w:rsid w:val="00BB0C6B"/>
   </w:style>
+  <w:style w:type="paragraph" w:styleId="HTMLPreformatted">
+    <w:name w:val="HTML Preformatted"/>
+    <w:basedOn w:val="Normal"/>
+    <w:link w:val="HTMLPreformattedChar"/>
+    <w:uiPriority w:val="99"/>
+    <w:semiHidden/>
+    <w:unhideWhenUsed/>
+    <w:rsid w:val="00C66AC6"/>
+    <w:pPr>
+      <w:spacing w:after="0" w:line="240" w:lineRule="auto"/>
+    </w:pPr>
+    <w:rPr>
+      <w:rFonts w:ascii="Consolas" w:hAnsi="Consolas"/>
+      <w:sz w:val="20"/>
+      <w:szCs w:val="20"/>
+    </w:rPr>
+  </w:style>
+  <w:style w:type="character" w:customStyle="1" w:styleId="HTMLPreformattedChar">
+    <w:name w:val="HTML Preformatted Char"/>
+    <w:basedOn w:val="DefaultParagraphFont"/>
+    <w:link w:val="HTMLPreformatted"/>
+    <w:uiPriority w:val="99"/>
+    <w:semiHidden/>
+    <w:rsid w:val="00C66AC6"/>
+    <w:rPr>
+      <w:rFonts w:ascii="Consolas" w:hAnsi="Consolas"/>
+      <w:sz w:val="20"/>
+      <w:szCs w:val="20"/>
+    </w:rPr>
+  </w:style>
 </w:styles>
 </file>
 

</xml_diff>